<commit_message>
ADDED: First rough JSON API fetch implementation
</commit_message>
<xml_diff>
--- a/Documents/JSON-API.docx
+++ b/Documents/JSON-API.docx
@@ -2,7 +2,19 @@
 <file path=word/document.xml><?xml version="1.0" encoding="utf-8"?>
 <w:document xmlns:wpc="http://schemas.microsoft.com/office/word/2010/wordprocessingCanvas" xmlns:cx="http://schemas.microsoft.com/office/drawing/2014/chartex" xmlns:cx1="http://schemas.microsoft.com/office/drawing/2015/9/8/chartex" xmlns:cx2="http://schemas.microsoft.com/office/drawing/2015/10/21/chartex" xmlns:cx3="http://schemas.microsoft.com/office/drawing/2016/5/9/chartex" xmlns:cx4="http://schemas.microsoft.com/office/drawing/2016/5/10/chartex" xmlns:cx5="http://schemas.microsoft.com/office/drawing/2016/5/11/chartex" xmlns:cx6="http://schemas.microsoft.com/office/drawing/2016/5/12/chartex" xmlns:cx7="http://schemas.microsoft.com/office/drawing/2016/5/13/chartex" xmlns:cx8="http://schemas.microsoft.com/office/drawing/2016/5/14/chartex" xmlns:mc="http://schemas.openxmlformats.org/markup-compatibility/2006" xmlns:aink="http://schemas.microsoft.com/office/drawing/2016/ink" xmlns:am3d="http://schemas.microsoft.com/office/drawing/2017/model3d" xmlns:o="urn:schemas-microsoft-com:office:office" xmlns:r="http://schemas.openxmlformats.org/officeDocument/2006/relationships" xmlns:m="http://schemas.openxmlformats.org/officeDocument/2006/math" xmlns:v="urn:schemas-microsoft-com:vml" xmlns:wp14="http://schemas.microsoft.com/office/word/2010/wordprocessingDrawing" xmlns:wp="http://schemas.openxmlformats.org/drawingml/2006/wordprocessingDrawing" xmlns:w10="urn:schemas-microsoft-com:office:word" xmlns:w="http://schemas.openxmlformats.org/wordprocessingml/2006/main" xmlns:w14="http://schemas.microsoft.com/office/word/2010/wordml" xmlns:w15="http://schemas.microsoft.com/office/word/2012/wordml" xmlns:w16cid="http://schemas.microsoft.com/office/word/2016/wordml/cid" xmlns:w16se="http://schemas.microsoft.com/office/word/2015/wordml/symex" xmlns:wpg="http://schemas.microsoft.com/office/word/2010/wordprocessingGroup" xmlns:wpi="http://schemas.microsoft.com/office/word/2010/wordprocessingInk" xmlns:wne="http://schemas.microsoft.com/office/word/2006/wordml" xmlns:wps="http://schemas.microsoft.com/office/word/2010/wordprocessingShape" mc:Ignorable="w14 w15 w16se w16cid wp14">
   <w:body>
-    <w:p/>
+    <w:p>
+      <w:pPr>
+        <w:pStyle w:val="Heading1"/>
+      </w:pPr>
+      <w:proofErr w:type="spellStart"/>
+      <w:r>
+        <w:t>Fetching</w:t>
+      </w:r>
+      <w:proofErr w:type="spellEnd"/>
+      <w:r>
+        <w:t xml:space="preserve"> Data</w:t>
+      </w:r>
+    </w:p>
     <w:p>
       <w:pPr>
         <w:pStyle w:val="Heading2"/>
@@ -10,8 +22,6 @@
       <w:r>
         <w:t>URLs</w:t>
       </w:r>
-      <w:bookmarkStart w:id="0" w:name="_GoBack"/>
-      <w:bookmarkEnd w:id="0"/>
     </w:p>
     <w:p>
       <w:pPr>
@@ -273,13 +283,6 @@
         <w:t>resultlist</w:t>
       </w:r>
       <w:proofErr w:type="spellEnd"/>
-    </w:p>
-    <w:p>
-      <w:pPr>
-        <w:rPr>
-          <w:lang w:val="en-US"/>
-        </w:rPr>
-      </w:pPr>
     </w:p>
     <w:p>
       <w:pPr>
@@ -523,13 +526,6 @@
           <w:lang w:val="en-US"/>
         </w:rPr>
       </w:pPr>
-    </w:p>
-    <w:p>
-      <w:pPr>
-        <w:rPr>
-          <w:lang w:val="en-US"/>
-        </w:rPr>
-      </w:pPr>
       <w:r>
         <w:rPr>
           <w:lang w:val="en-US"/>
@@ -564,7 +560,31 @@
         <w:rPr>
           <w:lang w:val="en-US"/>
         </w:rPr>
+        <w:t xml:space="preserve"> </w:t>
+      </w:r>
+      <w:r>
+        <w:rPr>
+          <w:lang w:val="en-US"/>
+        </w:rPr>
+        <w:t>(let id empty)</w:t>
+      </w:r>
+      <w:r>
+        <w:rPr>
+          <w:lang w:val="en-US"/>
+        </w:rPr>
         <w:t>:</w:t>
+      </w:r>
+      <w:r>
+        <w:rPr>
+          <w:lang w:val="en-US"/>
+        </w:rPr>
+        <w:br/>
+      </w:r>
+      <w:r>
+        <w:rPr>
+          <w:lang w:val="en-US"/>
+        </w:rPr>
+        <w:tab/>
       </w:r>
       <w:r>
         <w:rPr>
@@ -588,20 +608,6 @@
           <w:t>//runs//startlist</w:t>
         </w:r>
       </w:hyperlink>
-      <w:r>
-        <w:rPr>
-          <w:lang w:val="en-US"/>
-        </w:rPr>
-        <w:br/>
-        <w:t>(let id empty)</w:t>
-      </w:r>
-    </w:p>
-    <w:p>
-      <w:pPr>
-        <w:rPr>
-          <w:lang w:val="en-US"/>
-        </w:rPr>
-      </w:pPr>
     </w:p>
     <w:p>
       <w:pPr>
@@ -690,13 +696,6 @@
     </w:p>
     <w:p>
       <w:pPr>
-        <w:rPr>
-          <w:lang w:val="en-US"/>
-        </w:rPr>
-      </w:pPr>
-    </w:p>
-    <w:p>
-      <w:pPr>
         <w:pStyle w:val="Heading2"/>
         <w:rPr>
           <w:lang w:val="en-US"/>
@@ -752,13 +751,6 @@
     </w:p>
     <w:p>
       <w:pPr>
-        <w:rPr>
-          <w:lang w:val="en-US"/>
-        </w:rPr>
-      </w:pPr>
-    </w:p>
-    <w:p>
-      <w:pPr>
         <w:pStyle w:val="Heading2"/>
         <w:rPr>
           <w:lang w:val="en-US"/>
@@ -800,6 +792,199 @@
           <w:lang w:val="en-US"/>
         </w:rPr>
         <w:t>&lt;not supported yet&gt;</w:t>
+      </w:r>
+    </w:p>
+    <w:p>
+      <w:pPr>
+        <w:pStyle w:val="Heading1"/>
+        <w:rPr>
+          <w:lang w:val="en-US"/>
+        </w:rPr>
+      </w:pPr>
+      <w:r>
+        <w:rPr>
+          <w:lang w:val="en-US"/>
+        </w:rPr>
+        <w:t>Pushing vi</w:t>
+      </w:r>
+      <w:r>
+        <w:rPr>
+          <w:lang w:val="en-US"/>
+        </w:rPr>
+        <w:t>a</w:t>
+      </w:r>
+      <w:r>
+        <w:rPr>
+          <w:lang w:val="en-US"/>
+        </w:rPr>
+        <w:t xml:space="preserve"> Web Socket</w:t>
+      </w:r>
+    </w:p>
+    <w:p>
+      <w:pPr>
+        <w:rPr>
+          <w:lang w:val="en-US"/>
+        </w:rPr>
+      </w:pPr>
+      <w:r>
+        <w:rPr>
+          <w:lang w:val="en-US"/>
+        </w:rPr>
+        <w:t>/</w:t>
+      </w:r>
+      <w:proofErr w:type="spellStart"/>
+      <w:r>
+        <w:rPr>
+          <w:lang w:val="en-US"/>
+        </w:rPr>
+        <w:t>api</w:t>
+      </w:r>
+      <w:proofErr w:type="spellEnd"/>
+      <w:r>
+        <w:rPr>
+          <w:lang w:val="en-US"/>
+        </w:rPr>
+        <w:t>/&lt;version&gt;/</w:t>
+      </w:r>
+      <w:r>
+        <w:rPr>
+          <w:lang w:val="en-US"/>
+        </w:rPr>
+        <w:t>races/&lt;</w:t>
+      </w:r>
+      <w:r>
+        <w:rPr>
+          <w:lang w:val="en-US"/>
+        </w:rPr>
+        <w:t>race</w:t>
+      </w:r>
+      <w:r>
+        <w:rPr>
+          <w:lang w:val="en-US"/>
+        </w:rPr>
+        <w:t>&gt;</w:t>
+      </w:r>
+      <w:r>
+        <w:rPr>
+          <w:lang w:val="en-US"/>
+        </w:rPr>
+        <w:t>/</w:t>
+      </w:r>
+      <w:proofErr w:type="spellStart"/>
+      <w:r>
+        <w:rPr>
+          <w:lang w:val="en-US"/>
+        </w:rPr>
+        <w:t>LiveData</w:t>
+      </w:r>
+      <w:proofErr w:type="spellEnd"/>
+    </w:p>
+    <w:p>
+      <w:pPr>
+        <w:pStyle w:val="Heading3"/>
+        <w:rPr>
+          <w:lang w:val="en-US"/>
+        </w:rPr>
+      </w:pPr>
+      <w:r>
+        <w:rPr>
+          <w:lang w:val="en-US"/>
+        </w:rPr>
+        <w:t>Example:</w:t>
+      </w:r>
+    </w:p>
+    <w:p>
+      <w:pPr>
+        <w:rPr>
+          <w:lang w:val="en-US"/>
+        </w:rPr>
+      </w:pPr>
+      <w:bookmarkStart w:id="0" w:name="_GoBack"/>
+      <w:bookmarkEnd w:id="0"/>
+      <w:r>
+        <w:rPr>
+          <w:lang w:val="en-US"/>
+        </w:rPr>
+        <w:t>Ra</w:t>
+      </w:r>
+      <w:r>
+        <w:rPr>
+          <w:lang w:val="en-US"/>
+        </w:rPr>
+        <w:t>ce 1:</w:t>
+      </w:r>
+      <w:r>
+        <w:rPr>
+          <w:lang w:val="en-US"/>
+        </w:rPr>
+        <w:tab/>
+      </w:r>
+      <w:r>
+        <w:rPr>
+          <w:lang w:val="en-US"/>
+        </w:rPr>
+        <w:tab/>
+      </w:r>
+      <w:hyperlink r:id="rId10" w:history="1">
+        <w:r>
+          <w:rPr>
+            <w:rStyle w:val="Hyperlink"/>
+            <w:lang w:val="en-US"/>
+          </w:rPr>
+          <w:t>http://192.168.1.10:8081/api/v0.1/races</w:t>
+        </w:r>
+      </w:hyperlink>
+      <w:r>
+        <w:rPr>
+          <w:lang w:val="en-US"/>
+        </w:rPr>
+        <w:t>/1/LiveData</w:t>
+      </w:r>
+    </w:p>
+    <w:p>
+      <w:pPr>
+        <w:rPr>
+          <w:lang w:val="en-US"/>
+        </w:rPr>
+      </w:pPr>
+      <w:r>
+        <w:rPr>
+          <w:lang w:val="en-US"/>
+        </w:rPr>
+        <w:t xml:space="preserve">Current </w:t>
+      </w:r>
+      <w:r>
+        <w:rPr>
+          <w:lang w:val="en-US"/>
+        </w:rPr>
+        <w:t>Ra</w:t>
+      </w:r>
+      <w:r>
+        <w:rPr>
+          <w:lang w:val="en-US"/>
+        </w:rPr>
+        <w:t>ce:</w:t>
+      </w:r>
+      <w:r>
+        <w:rPr>
+          <w:lang w:val="en-US"/>
+        </w:rPr>
+        <w:tab/>
+      </w:r>
+      <w:hyperlink r:id="rId11" w:history="1">
+        <w:r>
+          <w:rPr>
+            <w:rStyle w:val="Hyperlink"/>
+            <w:lang w:val="en-US"/>
+          </w:rPr>
+          <w:t>http://192.168.1.10:8081/api/v0.1/races</w:t>
+        </w:r>
+      </w:hyperlink>
+      <w:r>
+        <w:rPr>
+          <w:lang w:val="en-US"/>
+        </w:rPr>
+        <w:t>//LiveData</w:t>
       </w:r>
     </w:p>
     <w:p>
@@ -1215,6 +1400,27 @@
     <w:name w:val="Normal"/>
     <w:qFormat/>
   </w:style>
+  <w:style w:type="paragraph" w:styleId="Heading1">
+    <w:name w:val="heading 1"/>
+    <w:basedOn w:val="Normal"/>
+    <w:next w:val="Normal"/>
+    <w:link w:val="Heading1Char"/>
+    <w:uiPriority w:val="9"/>
+    <w:qFormat/>
+    <w:rsid w:val="0014424D"/>
+    <w:pPr>
+      <w:keepNext/>
+      <w:keepLines/>
+      <w:spacing w:before="240" w:after="0"/>
+      <w:outlineLvl w:val="0"/>
+    </w:pPr>
+    <w:rPr>
+      <w:rFonts w:asciiTheme="majorHAnsi" w:eastAsiaTheme="majorEastAsia" w:hAnsiTheme="majorHAnsi" w:cstheme="majorBidi"/>
+      <w:color w:val="2E74B5" w:themeColor="accent1" w:themeShade="BF"/>
+      <w:sz w:val="32"/>
+      <w:szCs w:val="32"/>
+    </w:rPr>
+  </w:style>
   <w:style w:type="paragraph" w:styleId="Heading2">
     <w:name w:val="heading 2"/>
     <w:basedOn w:val="Normal"/>
@@ -1332,6 +1538,19 @@
       <w:color w:val="1F4D78" w:themeColor="accent1" w:themeShade="7F"/>
       <w:sz w:val="24"/>
       <w:szCs w:val="24"/>
+    </w:rPr>
+  </w:style>
+  <w:style w:type="character" w:customStyle="1" w:styleId="Heading1Char">
+    <w:name w:val="Heading 1 Char"/>
+    <w:basedOn w:val="DefaultParagraphFont"/>
+    <w:link w:val="Heading1"/>
+    <w:uiPriority w:val="9"/>
+    <w:rsid w:val="0014424D"/>
+    <w:rPr>
+      <w:rFonts w:asciiTheme="majorHAnsi" w:eastAsiaTheme="majorEastAsia" w:hAnsiTheme="majorHAnsi" w:cstheme="majorBidi"/>
+      <w:color w:val="2E74B5" w:themeColor="accent1" w:themeShade="BF"/>
+      <w:sz w:val="32"/>
+      <w:szCs w:val="32"/>
     </w:rPr>
   </w:style>
 </w:styles>

</xml_diff>

<commit_message>
CHANGED: Updated API doc
</commit_message>
<xml_diff>
--- a/Documents/JSON-API.docx
+++ b/Documents/JSON-API.docx
@@ -5,41 +5,191 @@
     <w:p>
       <w:pPr>
         <w:pStyle w:val="Heading1"/>
-      </w:pPr>
+        <w:rPr>
+          <w:lang w:val="en-US"/>
+        </w:rPr>
+      </w:pPr>
+      <w:r>
+        <w:rPr>
+          <w:lang w:val="en-US"/>
+        </w:rPr>
+        <w:t>Fetching Data</w:t>
+      </w:r>
+    </w:p>
+    <w:p>
+      <w:pPr>
+        <w:pStyle w:val="Heading2"/>
+        <w:rPr>
+          <w:lang w:val="en-US"/>
+        </w:rPr>
+      </w:pPr>
+      <w:r>
+        <w:rPr>
+          <w:lang w:val="en-US"/>
+        </w:rPr>
+        <w:t>URLs</w:t>
+      </w:r>
+    </w:p>
+    <w:p>
+      <w:pPr>
+        <w:rPr>
+          <w:lang w:val="en-US"/>
+        </w:rPr>
+      </w:pPr>
+      <w:r>
+        <w:rPr>
+          <w:lang w:val="en-US"/>
+        </w:rPr>
+        <w:t>/</w:t>
+      </w:r>
       <w:proofErr w:type="spellStart"/>
       <w:r>
-        <w:t>Fetching</w:t>
+        <w:rPr>
+          <w:lang w:val="en-US"/>
+        </w:rPr>
+        <w:t>api</w:t>
       </w:r>
       <w:proofErr w:type="spellEnd"/>
       <w:r>
-        <w:t xml:space="preserve"> Data</w:t>
-      </w:r>
-    </w:p>
-    <w:p>
-      <w:pPr>
-        <w:pStyle w:val="Heading2"/>
-      </w:pPr>
-      <w:r>
-        <w:t>URLs</w:t>
-      </w:r>
-    </w:p>
-    <w:p>
-      <w:pPr>
-        <w:rPr>
-          <w:lang w:val="en-US"/>
-        </w:rPr>
-      </w:pPr>
+        <w:rPr>
+          <w:lang w:val="en-US"/>
+        </w:rPr>
+        <w:t>/&lt;version&gt;/</w:t>
+      </w:r>
+      <w:r>
+        <w:rPr>
+          <w:lang w:val="en-US"/>
+        </w:rPr>
+        <w:t>races/</w:t>
+      </w:r>
+      <w:r>
+        <w:rPr>
+          <w:lang w:val="en-US"/>
+        </w:rPr>
+        <w:t>&lt;</w:t>
+      </w:r>
+      <w:r>
+        <w:rPr>
+          <w:lang w:val="en-US"/>
+        </w:rPr>
+        <w:t>race</w:t>
+      </w:r>
+      <w:r>
+        <w:rPr>
+          <w:lang w:val="en-US"/>
+        </w:rPr>
+        <w:t>&gt;</w:t>
+      </w:r>
       <w:r>
         <w:rPr>
           <w:lang w:val="en-US"/>
         </w:rPr>
         <w:t>/</w:t>
       </w:r>
+      <w:r>
+        <w:rPr>
+          <w:lang w:val="en-US"/>
+        </w:rPr>
+        <w:t>runs/</w:t>
+      </w:r>
+      <w:r>
+        <w:rPr>
+          <w:lang w:val="en-US"/>
+        </w:rPr>
+        <w:t>&lt;</w:t>
+      </w:r>
+      <w:r>
+        <w:rPr>
+          <w:lang w:val="en-US"/>
+        </w:rPr>
+        <w:t>run</w:t>
+      </w:r>
+      <w:r>
+        <w:rPr>
+          <w:lang w:val="en-US"/>
+        </w:rPr>
+        <w:t>&gt;</w:t>
+      </w:r>
+      <w:r>
+        <w:rPr>
+          <w:lang w:val="en-US"/>
+        </w:rPr>
+        <w:t>/</w:t>
+      </w:r>
       <w:proofErr w:type="spellStart"/>
       <w:r>
         <w:rPr>
           <w:lang w:val="en-US"/>
         </w:rPr>
+        <w:t>s</w:t>
+      </w:r>
+      <w:r>
+        <w:rPr>
+          <w:lang w:val="en-US"/>
+        </w:rPr>
+        <w:t>tartlist</w:t>
+      </w:r>
+      <w:proofErr w:type="spellEnd"/>
+    </w:p>
+    <w:p>
+      <w:pPr>
+        <w:rPr>
+          <w:lang w:val="en-US"/>
+        </w:rPr>
+      </w:pPr>
+      <w:r>
+        <w:rPr>
+          <w:lang w:val="en-US"/>
+        </w:rPr>
+        <w:tab/>
+        <w:t xml:space="preserve">Parameter: </w:t>
+      </w:r>
+      <w:proofErr w:type="spellStart"/>
+      <w:r>
+        <w:rPr>
+          <w:lang w:val="en-US"/>
+        </w:rPr>
+        <w:t>groupby</w:t>
+      </w:r>
+      <w:proofErr w:type="spellEnd"/>
+      <w:r>
+        <w:rPr>
+          <w:lang w:val="en-US"/>
+        </w:rPr>
+        <w:t>=[</w:t>
+      </w:r>
+      <w:proofErr w:type="spellStart"/>
+      <w:r>
+        <w:rPr>
+          <w:lang w:val="en-US"/>
+        </w:rPr>
+        <w:t>class|group|sex</w:t>
+      </w:r>
+      <w:proofErr w:type="spellEnd"/>
+      <w:r>
+        <w:rPr>
+          <w:lang w:val="en-US"/>
+        </w:rPr>
+        <w:t>]</w:t>
+      </w:r>
+    </w:p>
+    <w:p>
+      <w:pPr>
+        <w:rPr>
+          <w:lang w:val="en-US"/>
+        </w:rPr>
+      </w:pPr>
+      <w:r>
+        <w:rPr>
+          <w:lang w:val="en-US"/>
+        </w:rPr>
+        <w:t>/</w:t>
+      </w:r>
+      <w:proofErr w:type="spellStart"/>
+      <w:r>
+        <w:rPr>
+          <w:lang w:val="en-US"/>
+        </w:rPr>
         <w:t>api</w:t>
       </w:r>
       <w:proofErr w:type="spellEnd"/>
@@ -114,13 +264,7 @@
         <w:rPr>
           <w:lang w:val="en-US"/>
         </w:rPr>
-        <w:t>s</w:t>
-      </w:r>
-      <w:r>
-        <w:rPr>
-          <w:lang w:val="en-US"/>
-        </w:rPr>
-        <w:t>tartlist</w:t>
+        <w:t>resultlist</w:t>
       </w:r>
       <w:proofErr w:type="spellEnd"/>
     </w:p>
@@ -134,6 +278,48 @@
         <w:rPr>
           <w:lang w:val="en-US"/>
         </w:rPr>
+        <w:tab/>
+        <w:t xml:space="preserve">Parameter: </w:t>
+      </w:r>
+      <w:proofErr w:type="spellStart"/>
+      <w:r>
+        <w:rPr>
+          <w:lang w:val="en-US"/>
+        </w:rPr>
+        <w:t>groupby</w:t>
+      </w:r>
+      <w:proofErr w:type="spellEnd"/>
+      <w:r>
+        <w:rPr>
+          <w:lang w:val="en-US"/>
+        </w:rPr>
+        <w:t>=[</w:t>
+      </w:r>
+      <w:proofErr w:type="spellStart"/>
+      <w:r>
+        <w:rPr>
+          <w:lang w:val="en-US"/>
+        </w:rPr>
+        <w:t>class|group|sex</w:t>
+      </w:r>
+      <w:proofErr w:type="spellEnd"/>
+      <w:r>
+        <w:rPr>
+          <w:lang w:val="en-US"/>
+        </w:rPr>
+        <w:t>]</w:t>
+      </w:r>
+    </w:p>
+    <w:p>
+      <w:pPr>
+        <w:rPr>
+          <w:lang w:val="en-US"/>
+        </w:rPr>
+      </w:pPr>
+      <w:r>
+        <w:rPr>
+          <w:lang w:val="en-US"/>
+        </w:rPr>
         <w:t>/</w:t>
       </w:r>
       <w:proofErr w:type="spellStart"/>
@@ -180,168 +366,145 @@
         </w:rPr>
         <w:t>/</w:t>
       </w:r>
-      <w:r>
-        <w:rPr>
-          <w:lang w:val="en-US"/>
-        </w:rPr>
-        <w:t>runs/</w:t>
-      </w:r>
-      <w:r>
-        <w:rPr>
-          <w:lang w:val="en-US"/>
-        </w:rPr>
+      <w:proofErr w:type="spellStart"/>
+      <w:r>
+        <w:rPr>
+          <w:lang w:val="en-US"/>
+        </w:rPr>
+        <w:t>resultlist</w:t>
+      </w:r>
+      <w:proofErr w:type="spellEnd"/>
+    </w:p>
+    <w:p>
+      <w:pPr>
+        <w:rPr>
+          <w:lang w:val="en-US"/>
+        </w:rPr>
+      </w:pPr>
+      <w:r>
+        <w:rPr>
+          <w:lang w:val="en-US"/>
+        </w:rPr>
+        <w:tab/>
+        <w:t xml:space="preserve">Parameter: </w:t>
+      </w:r>
+      <w:proofErr w:type="spellStart"/>
+      <w:r>
+        <w:rPr>
+          <w:lang w:val="en-US"/>
+        </w:rPr>
+        <w:t>groupby</w:t>
+      </w:r>
+      <w:proofErr w:type="spellEnd"/>
+      <w:r>
+        <w:rPr>
+          <w:lang w:val="en-US"/>
+        </w:rPr>
+        <w:t>=[</w:t>
+      </w:r>
+      <w:proofErr w:type="spellStart"/>
+      <w:r>
+        <w:rPr>
+          <w:lang w:val="en-US"/>
+        </w:rPr>
+        <w:t>class|group|sex</w:t>
+      </w:r>
+      <w:proofErr w:type="spellEnd"/>
+      <w:r>
+        <w:rPr>
+          <w:lang w:val="en-US"/>
+        </w:rPr>
+        <w:t>]</w:t>
+      </w:r>
+    </w:p>
+    <w:p>
+      <w:pPr>
+        <w:rPr>
+          <w:lang w:val="en-US"/>
+        </w:rPr>
+      </w:pPr>
+      <w:r>
+        <w:rPr>
+          <w:lang w:val="en-US"/>
+        </w:rPr>
+        <w:t>/</w:t>
+      </w:r>
+      <w:proofErr w:type="spellStart"/>
+      <w:r>
+        <w:rPr>
+          <w:lang w:val="en-US"/>
+        </w:rPr>
+        <w:t>api</w:t>
+      </w:r>
+      <w:proofErr w:type="spellEnd"/>
+      <w:r>
+        <w:rPr>
+          <w:lang w:val="en-US"/>
+        </w:rPr>
+        <w:t>/&lt;version&gt;/</w:t>
+      </w:r>
+      <w:r>
+        <w:rPr>
+          <w:lang w:val="en-US"/>
+        </w:rPr>
+        <w:t>races/&lt;</w:t>
+      </w:r>
+      <w:r>
+        <w:rPr>
+          <w:lang w:val="en-US"/>
+        </w:rPr>
+        <w:t>race</w:t>
+      </w:r>
+      <w:r>
+        <w:rPr>
+          <w:lang w:val="en-US"/>
+        </w:rPr>
+        <w:t>&gt;</w:t>
+      </w:r>
+      <w:r>
+        <w:rPr>
+          <w:lang w:val="en-US"/>
+        </w:rPr>
+        <w:t>/</w:t>
+      </w:r>
+      <w:r>
+        <w:rPr>
+          <w:lang w:val="en-US"/>
+        </w:rPr>
+        <w:t>metadata</w:t>
+      </w:r>
+    </w:p>
+    <w:p>
+      <w:pPr>
+        <w:rPr>
+          <w:b/>
+          <w:bCs/>
+          <w:lang w:val="en-US"/>
+        </w:rPr>
+      </w:pPr>
+      <w:r>
+        <w:rPr>
+          <w:b/>
+          <w:bCs/>
+          <w:lang w:val="en-US"/>
+        </w:rPr>
+        <w:t>Note:</w:t>
+      </w:r>
+      <w:r>
+        <w:rPr>
+          <w:b/>
+          <w:bCs/>
+          <w:lang w:val="en-US"/>
+        </w:rPr>
+        <w:br/>
         <w:t>&lt;</w:t>
       </w:r>
       <w:r>
         <w:rPr>
           <w:lang w:val="en-US"/>
         </w:rPr>
-        <w:t>run</w:t>
-      </w:r>
-      <w:r>
-        <w:rPr>
-          <w:lang w:val="en-US"/>
-        </w:rPr>
-        <w:t>&gt;</w:t>
-      </w:r>
-      <w:r>
-        <w:rPr>
-          <w:lang w:val="en-US"/>
-        </w:rPr>
-        <w:t>/</w:t>
-      </w:r>
-      <w:proofErr w:type="spellStart"/>
-      <w:r>
-        <w:rPr>
-          <w:lang w:val="en-US"/>
-        </w:rPr>
-        <w:t>resultlist</w:t>
-      </w:r>
-      <w:proofErr w:type="spellEnd"/>
-    </w:p>
-    <w:p>
-      <w:pPr>
-        <w:rPr>
-          <w:lang w:val="en-US"/>
-        </w:rPr>
-      </w:pPr>
-      <w:r>
-        <w:rPr>
-          <w:lang w:val="en-US"/>
-        </w:rPr>
-        <w:t>/</w:t>
-      </w:r>
-      <w:proofErr w:type="spellStart"/>
-      <w:r>
-        <w:rPr>
-          <w:lang w:val="en-US"/>
-        </w:rPr>
-        <w:t>api</w:t>
-      </w:r>
-      <w:proofErr w:type="spellEnd"/>
-      <w:r>
-        <w:rPr>
-          <w:lang w:val="en-US"/>
-        </w:rPr>
-        <w:t>/&lt;version&gt;/</w:t>
-      </w:r>
-      <w:r>
-        <w:rPr>
-          <w:lang w:val="en-US"/>
-        </w:rPr>
-        <w:t>races/</w:t>
-      </w:r>
-      <w:r>
-        <w:rPr>
-          <w:lang w:val="en-US"/>
-        </w:rPr>
-        <w:t>&lt;</w:t>
-      </w:r>
-      <w:r>
-        <w:rPr>
-          <w:lang w:val="en-US"/>
-        </w:rPr>
-        <w:t>race</w:t>
-      </w:r>
-      <w:r>
-        <w:rPr>
-          <w:lang w:val="en-US"/>
-        </w:rPr>
-        <w:t>&gt;</w:t>
-      </w:r>
-      <w:r>
-        <w:rPr>
-          <w:lang w:val="en-US"/>
-        </w:rPr>
-        <w:t>/</w:t>
-      </w:r>
-      <w:proofErr w:type="spellStart"/>
-      <w:r>
-        <w:rPr>
-          <w:lang w:val="en-US"/>
-        </w:rPr>
-        <w:t>resultlist</w:t>
-      </w:r>
-      <w:proofErr w:type="spellEnd"/>
-    </w:p>
-    <w:p>
-      <w:pPr>
-        <w:rPr>
-          <w:lang w:val="en-US"/>
-        </w:rPr>
-      </w:pPr>
-      <w:r>
-        <w:rPr>
-          <w:lang w:val="en-US"/>
-        </w:rPr>
-        <w:t>/</w:t>
-      </w:r>
-      <w:proofErr w:type="spellStart"/>
-      <w:r>
-        <w:rPr>
-          <w:lang w:val="en-US"/>
-        </w:rPr>
-        <w:t>api</w:t>
-      </w:r>
-      <w:proofErr w:type="spellEnd"/>
-      <w:r>
-        <w:rPr>
-          <w:lang w:val="en-US"/>
-        </w:rPr>
-        <w:t>/&lt;version&gt;/</w:t>
-      </w:r>
-      <w:r>
-        <w:rPr>
-          <w:lang w:val="en-US"/>
-        </w:rPr>
-        <w:t>races/&lt;</w:t>
-      </w:r>
-      <w:r>
-        <w:rPr>
-          <w:lang w:val="en-US"/>
-        </w:rPr>
-        <w:t>race</w:t>
-      </w:r>
-      <w:r>
-        <w:rPr>
-          <w:lang w:val="en-US"/>
-        </w:rPr>
-        <w:t>&gt;</w:t>
-      </w:r>
-      <w:r>
-        <w:rPr>
-          <w:lang w:val="en-US"/>
-        </w:rPr>
-        <w:t>/</w:t>
-      </w:r>
-      <w:r>
-        <w:rPr>
-          <w:lang w:val="en-US"/>
-        </w:rPr>
-        <w:t>metadata</w:t>
-      </w:r>
-      <w:bookmarkStart w:id="0" w:name="_GoBack"/>
-      <w:bookmarkEnd w:id="0"/>
+        <w:t>run&gt; and &lt;race&gt; counting starts with “0”.</w:t>
+      </w:r>
     </w:p>
     <w:p>
       <w:pPr>
@@ -365,6 +528,7 @@
     </w:p>
     <w:p>
       <w:pPr>
+        <w:pStyle w:val="Heading4"/>
         <w:rPr>
           <w:lang w:val="en-US"/>
         </w:rPr>
@@ -401,257 +565,6 @@
         <w:tab/>
       </w:r>
       <w:hyperlink r:id="rId4" w:history="1">
-        <w:r>
-          <w:rPr>
-            <w:rStyle w:val="Hyperlink"/>
-            <w:lang w:val="en-US"/>
-          </w:rPr>
-          <w:t>http://192.168.1.10:8081/api/v0.1/race</w:t>
-        </w:r>
-        <w:r>
-          <w:rPr>
-            <w:rStyle w:val="Hyperlink"/>
-            <w:lang w:val="en-US"/>
-          </w:rPr>
-          <w:t>s</w:t>
-        </w:r>
-      </w:hyperlink>
-    </w:p>
-    <w:p>
-      <w:pPr>
-        <w:rPr>
-          <w:lang w:val="en-US"/>
-        </w:rPr>
-      </w:pPr>
-      <w:r>
-        <w:rPr>
-          <w:lang w:val="en-US"/>
-        </w:rPr>
-        <w:t>Ra</w:t>
-      </w:r>
-      <w:r>
-        <w:rPr>
-          <w:lang w:val="en-US"/>
-        </w:rPr>
-        <w:t>ce 1, Run 1:</w:t>
-      </w:r>
-      <w:r>
-        <w:rPr>
-          <w:lang w:val="en-US"/>
-        </w:rPr>
-        <w:tab/>
-      </w:r>
-      <w:hyperlink r:id="rId5" w:history="1">
-        <w:r>
-          <w:rPr>
-            <w:rStyle w:val="Hyperlink"/>
-            <w:lang w:val="en-US"/>
-          </w:rPr>
-          <w:t>http://192.168.1.10:8081/api/v0.1/</w:t>
-        </w:r>
-        <w:r>
-          <w:rPr>
-            <w:rStyle w:val="Hyperlink"/>
-            <w:lang w:val="en-US"/>
-          </w:rPr>
-          <w:t>races/</w:t>
-        </w:r>
-        <w:r>
-          <w:rPr>
-            <w:rStyle w:val="Hyperlink"/>
-            <w:lang w:val="en-US"/>
-          </w:rPr>
-          <w:t>1</w:t>
-        </w:r>
-        <w:r>
-          <w:rPr>
-            <w:rStyle w:val="Hyperlink"/>
-            <w:lang w:val="en-US"/>
-          </w:rPr>
-          <w:t>/runs</w:t>
-        </w:r>
-        <w:r>
-          <w:rPr>
-            <w:rStyle w:val="Hyperlink"/>
-            <w:lang w:val="en-US"/>
-          </w:rPr>
-          <w:t>/1/startlist</w:t>
-        </w:r>
-      </w:hyperlink>
-    </w:p>
-    <w:p>
-      <w:pPr>
-        <w:rPr>
-          <w:lang w:val="en-US"/>
-        </w:rPr>
-      </w:pPr>
-      <w:r>
-        <w:rPr>
-          <w:lang w:val="en-US"/>
-        </w:rPr>
-        <w:t>Ra</w:t>
-      </w:r>
-      <w:r>
-        <w:rPr>
-          <w:lang w:val="en-US"/>
-        </w:rPr>
-        <w:t>ce 3, Run 2:</w:t>
-      </w:r>
-      <w:r>
-        <w:rPr>
-          <w:lang w:val="en-US"/>
-        </w:rPr>
-        <w:tab/>
-      </w:r>
-      <w:hyperlink r:id="rId6" w:history="1">
-        <w:r>
-          <w:rPr>
-            <w:rStyle w:val="Hyperlink"/>
-            <w:lang w:val="en-US"/>
-          </w:rPr>
-          <w:t>http://192.168.1.10:8081/api/v0.1/races/3/runs/2/resultlist</w:t>
-        </w:r>
-      </w:hyperlink>
-    </w:p>
-    <w:p>
-      <w:pPr>
-        <w:rPr>
-          <w:lang w:val="en-US"/>
-        </w:rPr>
-      </w:pPr>
-      <w:r>
-        <w:rPr>
-          <w:lang w:val="en-US"/>
-        </w:rPr>
-        <w:t>Ra</w:t>
-      </w:r>
-      <w:r>
-        <w:rPr>
-          <w:lang w:val="en-US"/>
-        </w:rPr>
-        <w:t xml:space="preserve">ce </w:t>
-      </w:r>
-      <w:r>
-        <w:rPr>
-          <w:lang w:val="en-US"/>
-        </w:rPr>
-        <w:t>2</w:t>
-      </w:r>
-      <w:r>
-        <w:rPr>
-          <w:lang w:val="en-US"/>
-        </w:rPr>
-        <w:t>:</w:t>
-      </w:r>
-      <w:r>
-        <w:rPr>
-          <w:lang w:val="en-US"/>
-        </w:rPr>
-        <w:tab/>
-      </w:r>
-      <w:r>
-        <w:rPr>
-          <w:lang w:val="en-US"/>
-        </w:rPr>
-        <w:tab/>
-      </w:r>
-      <w:hyperlink r:id="rId7" w:history="1">
-        <w:r>
-          <w:rPr>
-            <w:rStyle w:val="Hyperlink"/>
-            <w:lang w:val="en-US"/>
-          </w:rPr>
-          <w:t>http://192.168.1.10:8081/api/v0.1/races/</w:t>
-        </w:r>
-        <w:r>
-          <w:rPr>
-            <w:rStyle w:val="Hyperlink"/>
-            <w:lang w:val="en-US"/>
-          </w:rPr>
-          <w:t>2</w:t>
-        </w:r>
-        <w:r>
-          <w:rPr>
-            <w:rStyle w:val="Hyperlink"/>
-            <w:lang w:val="en-US"/>
-          </w:rPr>
-          <w:t>/resultlist</w:t>
-        </w:r>
-      </w:hyperlink>
-    </w:p>
-    <w:p>
-      <w:pPr>
-        <w:rPr>
-          <w:lang w:val="en-US"/>
-        </w:rPr>
-      </w:pPr>
-      <w:r>
-        <w:rPr>
-          <w:lang w:val="en-US"/>
-        </w:rPr>
-        <w:t>Ra</w:t>
-      </w:r>
-      <w:r>
-        <w:rPr>
-          <w:lang w:val="en-US"/>
-        </w:rPr>
-        <w:t xml:space="preserve">ce </w:t>
-      </w:r>
-      <w:r>
-        <w:rPr>
-          <w:lang w:val="en-US"/>
-        </w:rPr>
-        <w:t>Current</w:t>
-      </w:r>
-      <w:r>
-        <w:rPr>
-          <w:lang w:val="en-US"/>
-        </w:rPr>
-        <w:t xml:space="preserve">, Run </w:t>
-      </w:r>
-      <w:r>
-        <w:rPr>
-          <w:lang w:val="en-US"/>
-        </w:rPr>
-        <w:t>Current</w:t>
-      </w:r>
-      <w:r>
-        <w:rPr>
-          <w:lang w:val="en-US"/>
-        </w:rPr>
-        <w:t xml:space="preserve"> </w:t>
-      </w:r>
-      <w:r>
-        <w:rPr>
-          <w:lang w:val="en-US"/>
-        </w:rPr>
-        <w:t>(let id empty)</w:t>
-      </w:r>
-      <w:r>
-        <w:rPr>
-          <w:lang w:val="en-US"/>
-        </w:rPr>
-        <w:t>:</w:t>
-      </w:r>
-      <w:r>
-        <w:rPr>
-          <w:lang w:val="en-US"/>
-        </w:rPr>
-        <w:br/>
-      </w:r>
-      <w:r>
-        <w:rPr>
-          <w:lang w:val="en-US"/>
-        </w:rPr>
-        <w:tab/>
-      </w:r>
-      <w:r>
-        <w:rPr>
-          <w:lang w:val="en-US"/>
-        </w:rPr>
-        <w:tab/>
-      </w:r>
-      <w:hyperlink r:id="rId8" w:history="1">
         <w:r>
           <w:rPr>
             <w:rStyle w:val="Hyperlink"/>
@@ -659,18 +572,177 @@
           </w:rPr>
           <w:t>http://192.168.1.10:8081/api/v0.1/races</w:t>
         </w:r>
+      </w:hyperlink>
+    </w:p>
+    <w:p>
+      <w:pPr>
+        <w:rPr>
+          <w:lang w:val="en-US"/>
+        </w:rPr>
+      </w:pPr>
+      <w:r>
+        <w:rPr>
+          <w:lang w:val="en-US"/>
+        </w:rPr>
+        <w:t>Ra</w:t>
+      </w:r>
+      <w:r>
+        <w:rPr>
+          <w:lang w:val="en-US"/>
+        </w:rPr>
+        <w:t>ce 1, Run 1:</w:t>
+      </w:r>
+      <w:r>
+        <w:rPr>
+          <w:lang w:val="en-US"/>
+        </w:rPr>
+        <w:tab/>
+      </w:r>
+      <w:hyperlink r:id="rId5" w:history="1">
         <w:r>
           <w:rPr>
             <w:rStyle w:val="Hyperlink"/>
             <w:lang w:val="en-US"/>
           </w:rPr>
-          <w:t>//runs//startlist</w:t>
+          <w:t>http://192.168.1.10:8081/api/v0.1/races/0/runs/0/startlist</w:t>
         </w:r>
       </w:hyperlink>
     </w:p>
     <w:p>
       <w:pPr>
-        <w:pStyle w:val="Heading3"/>
+        <w:rPr>
+          <w:lang w:val="en-US"/>
+        </w:rPr>
+      </w:pPr>
+      <w:r>
+        <w:rPr>
+          <w:lang w:val="en-US"/>
+        </w:rPr>
+        <w:t>Ra</w:t>
+      </w:r>
+      <w:r>
+        <w:rPr>
+          <w:lang w:val="en-US"/>
+        </w:rPr>
+        <w:t>ce 3, Run 2:</w:t>
+      </w:r>
+      <w:r>
+        <w:rPr>
+          <w:lang w:val="en-US"/>
+        </w:rPr>
+        <w:tab/>
+      </w:r>
+      <w:hyperlink r:id="rId6" w:history="1">
+        <w:r>
+          <w:rPr>
+            <w:rStyle w:val="Hyperlink"/>
+            <w:lang w:val="en-US"/>
+          </w:rPr>
+          <w:t>http://192.168.1.10:8081/api/v0.1/races/2/runs/1/resultlist</w:t>
+        </w:r>
+      </w:hyperlink>
+    </w:p>
+    <w:p>
+      <w:pPr>
+        <w:rPr>
+          <w:lang w:val="en-US"/>
+        </w:rPr>
+      </w:pPr>
+      <w:r>
+        <w:rPr>
+          <w:lang w:val="en-US"/>
+        </w:rPr>
+        <w:t>Ra</w:t>
+      </w:r>
+      <w:r>
+        <w:rPr>
+          <w:lang w:val="en-US"/>
+        </w:rPr>
+        <w:t>ce 2:</w:t>
+      </w:r>
+      <w:r>
+        <w:rPr>
+          <w:lang w:val="en-US"/>
+        </w:rPr>
+        <w:tab/>
+      </w:r>
+      <w:r>
+        <w:rPr>
+          <w:lang w:val="en-US"/>
+        </w:rPr>
+        <w:tab/>
+      </w:r>
+      <w:hyperlink r:id="rId7" w:history="1">
+        <w:r>
+          <w:rPr>
+            <w:rStyle w:val="Hyperlink"/>
+            <w:lang w:val="en-US"/>
+          </w:rPr>
+          <w:t>http://192.168.1.10:8081/api/v0.1/races/1/resultlist</w:t>
+        </w:r>
+      </w:hyperlink>
+    </w:p>
+    <w:p>
+      <w:pPr>
+        <w:rPr>
+          <w:lang w:val="en-US"/>
+        </w:rPr>
+      </w:pPr>
+      <w:r>
+        <w:rPr>
+          <w:lang w:val="en-US"/>
+        </w:rPr>
+        <w:t>Ra</w:t>
+      </w:r>
+      <w:r>
+        <w:rPr>
+          <w:lang w:val="en-US"/>
+        </w:rPr>
+        <w:t>ce Current, Run Current</w:t>
+      </w:r>
+      <w:r>
+        <w:rPr>
+          <w:lang w:val="en-US"/>
+        </w:rPr>
+        <w:t xml:space="preserve"> (let id empty)</w:t>
+      </w:r>
+      <w:r>
+        <w:rPr>
+          <w:lang w:val="en-US"/>
+        </w:rPr>
+        <w:t>:</w:t>
+      </w:r>
+      <w:r>
+        <w:rPr>
+          <w:lang w:val="en-US"/>
+        </w:rPr>
+        <w:br/>
+      </w:r>
+      <w:r>
+        <w:rPr>
+          <w:lang w:val="en-US"/>
+        </w:rPr>
+        <w:tab/>
+      </w:r>
+      <w:r>
+        <w:rPr>
+          <w:lang w:val="en-US"/>
+        </w:rPr>
+        <w:tab/>
+      </w:r>
+      <w:hyperlink r:id="rId8" w:history="1">
+        <w:r>
+          <w:rPr>
+            <w:rStyle w:val="Hyperlink"/>
+            <w:lang w:val="en-US"/>
+          </w:rPr>
+          <w:t>http://192.168.1.10:8081/api/v0.1/races//runs//startlist</w:t>
+        </w:r>
+      </w:hyperlink>
+    </w:p>
+    <w:p>
+      <w:pPr>
+        <w:pStyle w:val="Heading4"/>
         <w:rPr>
           <w:lang w:val="en-US"/>
         </w:rPr>
@@ -710,19 +782,7 @@
         <w:rPr>
           <w:lang w:val="en-US"/>
         </w:rPr>
-        <w:t xml:space="preserve">ce </w:t>
-      </w:r>
-      <w:r>
-        <w:rPr>
-          <w:lang w:val="en-US"/>
-        </w:rPr>
-        <w:t>2</w:t>
-      </w:r>
-      <w:r>
-        <w:rPr>
-          <w:lang w:val="en-US"/>
-        </w:rPr>
-        <w:t>:</w:t>
+        <w:t>ce 2:</w:t>
       </w:r>
       <w:r>
         <w:rPr>
@@ -742,14 +802,7 @@
             <w:rStyle w:val="Hyperlink"/>
             <w:lang w:val="en-US"/>
           </w:rPr>
-          <w:t>http://192.168.1.10:8081/api/v0.1/races</w:t>
-        </w:r>
-        <w:r>
-          <w:rPr>
-            <w:rStyle w:val="Hyperlink"/>
-            <w:lang w:val="en-US"/>
-          </w:rPr>
-          <w:t>/2/particpants</w:t>
+          <w:t>http://192.168.1.10:8081/api/v0.1/races/1/particpants</w:t>
         </w:r>
       </w:hyperlink>
     </w:p>
@@ -832,25 +885,75 @@
         <w:rPr>
           <w:lang w:val="en-US"/>
         </w:rPr>
+        <w:t>?filter=&lt;not supported yet&gt;</w:t>
+      </w:r>
+    </w:p>
+    <w:p>
+      <w:pPr>
+        <w:pStyle w:val="Heading2"/>
+        <w:rPr>
+          <w:lang w:val="en-US"/>
+        </w:rPr>
+      </w:pPr>
+      <w:r>
+        <w:rPr>
+          <w:lang w:val="en-US"/>
+        </w:rPr>
+        <w:t>Limit</w:t>
+      </w:r>
+    </w:p>
+    <w:p>
+      <w:pPr>
+        <w:rPr>
+          <w:lang w:val="en-US"/>
+        </w:rPr>
+      </w:pPr>
+      <w:r>
+        <w:rPr>
+          <w:lang w:val="en-US"/>
+        </w:rPr>
         <w:t>?</w:t>
       </w:r>
       <w:r>
         <w:rPr>
           <w:lang w:val="en-US"/>
         </w:rPr>
-        <w:t>filter</w:t>
-      </w:r>
-      <w:r>
-        <w:rPr>
-          <w:lang w:val="en-US"/>
-        </w:rPr>
-        <w:t>=</w:t>
-      </w:r>
-      <w:r>
-        <w:rPr>
-          <w:lang w:val="en-US"/>
-        </w:rPr>
-        <w:t>&lt;not supported yet&gt;</w:t>
+        <w:t>limit</w:t>
+      </w:r>
+      <w:r>
+        <w:rPr>
+          <w:lang w:val="en-US"/>
+        </w:rPr>
+        <w:t>=&lt;</w:t>
+      </w:r>
+      <w:r>
+        <w:rPr>
+          <w:lang w:val="en-US"/>
+        </w:rPr>
+        <w:t>0…n</w:t>
+      </w:r>
+      <w:r>
+        <w:rPr>
+          <w:lang w:val="en-US"/>
+        </w:rPr>
+        <w:t>&gt;</w:t>
+      </w:r>
+    </w:p>
+    <w:p>
+      <w:pPr>
+        <w:rPr>
+          <w:rFonts w:asciiTheme="majorHAnsi" w:eastAsiaTheme="majorEastAsia" w:hAnsiTheme="majorHAnsi" w:cstheme="majorBidi"/>
+          <w:color w:val="2E74B5" w:themeColor="accent1" w:themeShade="BF"/>
+          <w:sz w:val="32"/>
+          <w:szCs w:val="32"/>
+          <w:lang w:val="en-US"/>
+        </w:rPr>
+      </w:pPr>
+      <w:r>
+        <w:rPr>
+          <w:lang w:val="en-US"/>
+        </w:rPr>
+        <w:br w:type="page"/>
       </w:r>
     </w:p>
     <w:p>
@@ -864,7 +967,14 @@
         <w:rPr>
           <w:lang w:val="en-US"/>
         </w:rPr>
-        <w:t>Pushing vi</w:t>
+        <w:lastRenderedPageBreak/>
+        <w:t>Notifications</w:t>
+      </w:r>
+      <w:r>
+        <w:rPr>
+          <w:lang w:val="en-US"/>
+        </w:rPr>
+        <w:t xml:space="preserve"> vi</w:t>
       </w:r>
       <w:r>
         <w:rPr>
@@ -881,6 +991,20 @@
     </w:p>
     <w:p>
       <w:pPr>
+        <w:pStyle w:val="Heading2"/>
+        <w:rPr>
+          <w:lang w:val="en-US"/>
+        </w:rPr>
+      </w:pPr>
+      <w:r>
+        <w:rPr>
+          <w:lang w:val="en-US"/>
+        </w:rPr>
+        <w:t>URLs</w:t>
+      </w:r>
+    </w:p>
+    <w:p>
+      <w:pPr>
         <w:rPr>
           <w:lang w:val="en-US"/>
         </w:rPr>
@@ -923,6 +1047,47 @@
         </w:rPr>
         <w:t>&gt;</w:t>
       </w:r>
+      <w:r>
+        <w:rPr>
+          <w:lang w:val="en-US"/>
+        </w:rPr>
+        <w:t>/</w:t>
+      </w:r>
+      <w:proofErr w:type="spellStart"/>
+      <w:r>
+        <w:rPr>
+          <w:lang w:val="en-US"/>
+        </w:rPr>
+        <w:t>LiveData</w:t>
+      </w:r>
+      <w:proofErr w:type="spellEnd"/>
+    </w:p>
+    <w:p>
+      <w:pPr>
+        <w:rPr>
+          <w:lang w:val="en-US"/>
+        </w:rPr>
+      </w:pPr>
+      <w:r>
+        <w:rPr>
+          <w:lang w:val="en-US"/>
+        </w:rPr>
+        <w:t xml:space="preserve">Current: </w:t>
+      </w:r>
+      <w:r>
+        <w:rPr>
+          <w:lang w:val="en-US"/>
+        </w:rPr>
+        <w:t>/</w:t>
+      </w:r>
+      <w:proofErr w:type="spellStart"/>
+      <w:r>
+        <w:rPr>
+          <w:lang w:val="en-US"/>
+        </w:rPr>
+        <w:t>api</w:t>
+      </w:r>
+      <w:proofErr w:type="spellEnd"/>
       <w:r>
         <w:rPr>
           <w:lang w:val="en-US"/>
@@ -1050,6 +1215,822 @@
           <w:lang w:val="en-US"/>
         </w:rPr>
       </w:pPr>
+    </w:p>
+    <w:p>
+      <w:pPr>
+        <w:pStyle w:val="Heading2"/>
+        <w:rPr>
+          <w:lang w:val="en-US"/>
+        </w:rPr>
+      </w:pPr>
+      <w:r>
+        <w:rPr>
+          <w:lang w:val="en-US"/>
+        </w:rPr>
+        <w:t>Data Pushed</w:t>
+      </w:r>
+    </w:p>
+    <w:p>
+      <w:pPr>
+        <w:pStyle w:val="Heading3"/>
+        <w:rPr>
+          <w:lang w:val="en-US"/>
+        </w:rPr>
+      </w:pPr>
+      <w:r>
+        <w:rPr>
+          <w:lang w:val="en-US"/>
+        </w:rPr>
+        <w:t>Race Data</w:t>
+      </w:r>
+    </w:p>
+    <w:tbl>
+      <w:tblPr>
+        <w:tblStyle w:val="TableGrid"/>
+        <w:tblW w:w="0" w:type="auto"/>
+        <w:tblLook w:val="04A0" w:firstRow="1" w:lastRow="0" w:firstColumn="1" w:lastColumn="0" w:noHBand="0" w:noVBand="1"/>
+      </w:tblPr>
+      <w:tblGrid>
+        <w:gridCol w:w="746"/>
+        <w:gridCol w:w="7866"/>
+      </w:tblGrid>
+      <w:tr>
+        <w:tc>
+          <w:tcPr>
+            <w:tcW w:w="746" w:type="dxa"/>
+          </w:tcPr>
+          <w:p>
+            <w:pPr>
+              <w:rPr>
+                <w:lang w:val="en-US"/>
+              </w:rPr>
+            </w:pPr>
+            <w:r>
+              <w:rPr>
+                <w:lang w:val="en-US"/>
+              </w:rPr>
+              <w:t>type</w:t>
+            </w:r>
+          </w:p>
+        </w:tc>
+        <w:tc>
+          <w:tcPr>
+            <w:tcW w:w="4531" w:type="dxa"/>
+          </w:tcPr>
+          <w:p>
+            <w:pPr>
+              <w:rPr>
+                <w:lang w:val="en-US"/>
+              </w:rPr>
+            </w:pPr>
+            <w:proofErr w:type="spellStart"/>
+            <w:r>
+              <w:rPr>
+                <w:lang w:val="en-US"/>
+              </w:rPr>
+              <w:t>currentracerun</w:t>
+            </w:r>
+            <w:proofErr w:type="spellEnd"/>
+          </w:p>
+        </w:tc>
+      </w:tr>
+      <w:tr>
+        <w:tc>
+          <w:tcPr>
+            <w:tcW w:w="746" w:type="dxa"/>
+          </w:tcPr>
+          <w:p>
+            <w:pPr>
+              <w:rPr>
+                <w:lang w:val="en-US"/>
+              </w:rPr>
+            </w:pPr>
+            <w:r>
+              <w:rPr>
+                <w:lang w:val="en-US"/>
+              </w:rPr>
+              <w:t>data</w:t>
+            </w:r>
+          </w:p>
+        </w:tc>
+        <w:tc>
+          <w:tcPr>
+            <w:tcW w:w="4531" w:type="dxa"/>
+          </w:tcPr>
+          <w:p>
+            <w:proofErr w:type="spellStart"/>
+            <w:r>
+              <w:rPr>
+                <w:lang w:val="en-US"/>
+              </w:rPr>
+              <w:t>ontracklist</w:t>
+            </w:r>
+            <w:proofErr w:type="spellEnd"/>
+          </w:p>
+          <w:tbl>
+            <w:tblPr>
+              <w:tblStyle w:val="TableGrid"/>
+              <w:tblW w:w="7640" w:type="dxa"/>
+              <w:tblLook w:val="04A0" w:firstRow="1" w:lastRow="0" w:firstColumn="1" w:lastColumn="0" w:noHBand="0" w:noVBand="1"/>
+            </w:tblPr>
+            <w:tblGrid>
+              <w:gridCol w:w="2152"/>
+              <w:gridCol w:w="5488"/>
+            </w:tblGrid>
+            <w:tr>
+              <w:tc>
+                <w:tcPr>
+                  <w:tcW w:w="2152" w:type="dxa"/>
+                </w:tcPr>
+                <w:p>
+                  <w:pPr>
+                    <w:rPr>
+                      <w:lang w:val="en-US"/>
+                    </w:rPr>
+                  </w:pPr>
+                  <w:r>
+                    <w:rPr>
+                      <w:lang w:val="en-US"/>
+                    </w:rPr>
+                    <w:t>type</w:t>
+                  </w:r>
+                </w:p>
+              </w:tc>
+              <w:tc>
+                <w:tcPr>
+                  <w:tcW w:w="5488" w:type="dxa"/>
+                </w:tcPr>
+                <w:p>
+                  <w:pPr>
+                    <w:rPr>
+                      <w:lang w:val="en-US"/>
+                    </w:rPr>
+                  </w:pPr>
+                  <w:proofErr w:type="spellStart"/>
+                  <w:r>
+                    <w:rPr>
+                      <w:lang w:val="en-US"/>
+                    </w:rPr>
+                    <w:t>DownHill</w:t>
+                  </w:r>
+                  <w:proofErr w:type="spellEnd"/>
+                  <w:r>
+                    <w:rPr>
+                      <w:lang w:val="en-US"/>
+                    </w:rPr>
+                    <w:t xml:space="preserve">, </w:t>
+                  </w:r>
+                  <w:proofErr w:type="spellStart"/>
+                  <w:r>
+                    <w:rPr>
+                      <w:lang w:val="en-US"/>
+                    </w:rPr>
+                    <w:t>SuperG</w:t>
+                  </w:r>
+                  <w:proofErr w:type="spellEnd"/>
+                  <w:r>
+                    <w:rPr>
+                      <w:lang w:val="en-US"/>
+                    </w:rPr>
+                    <w:t xml:space="preserve">, </w:t>
+                  </w:r>
+                  <w:proofErr w:type="spellStart"/>
+                  <w:r>
+                    <w:rPr>
+                      <w:lang w:val="en-US"/>
+                    </w:rPr>
+                    <w:t>GiantSlalom</w:t>
+                  </w:r>
+                  <w:proofErr w:type="spellEnd"/>
+                  <w:r>
+                    <w:rPr>
+                      <w:lang w:val="en-US"/>
+                    </w:rPr>
+                    <w:t xml:space="preserve">, Slalom, </w:t>
+                  </w:r>
+                  <w:proofErr w:type="spellStart"/>
+                  <w:r>
+                    <w:rPr>
+                      <w:lang w:val="en-US"/>
+                    </w:rPr>
+                    <w:t>KOSlalom</w:t>
+                  </w:r>
+                  <w:proofErr w:type="spellEnd"/>
+                  <w:r>
+                    <w:rPr>
+                      <w:lang w:val="en-US"/>
+                    </w:rPr>
+                    <w:t xml:space="preserve">, </w:t>
+                  </w:r>
+                  <w:proofErr w:type="spellStart"/>
+                  <w:r>
+                    <w:rPr>
+                      <w:lang w:val="en-US"/>
+                    </w:rPr>
+                    <w:t>ParallelSlalom</w:t>
+                  </w:r>
+                  <w:proofErr w:type="spellEnd"/>
+                </w:p>
+              </w:tc>
+            </w:tr>
+            <w:tr>
+              <w:tc>
+                <w:tcPr>
+                  <w:tcW w:w="2152" w:type="dxa"/>
+                </w:tcPr>
+                <w:p>
+                  <w:pPr>
+                    <w:rPr>
+                      <w:lang w:val="en-US"/>
+                    </w:rPr>
+                  </w:pPr>
+                  <w:r>
+                    <w:rPr>
+                      <w:lang w:val="en-US"/>
+                    </w:rPr>
+                    <w:t>run</w:t>
+                  </w:r>
+                </w:p>
+              </w:tc>
+              <w:tc>
+                <w:tcPr>
+                  <w:tcW w:w="5488" w:type="dxa"/>
+                </w:tcPr>
+                <w:p>
+                  <w:pPr>
+                    <w:rPr>
+                      <w:lang w:val="en-US"/>
+                    </w:rPr>
+                  </w:pPr>
+                  <w:r>
+                    <w:rPr>
+                      <w:lang w:val="en-US"/>
+                    </w:rPr>
+                    <w:t>1|2</w:t>
+                  </w:r>
+                </w:p>
+              </w:tc>
+            </w:tr>
+          </w:tbl>
+          <w:p>
+            <w:pPr>
+              <w:rPr>
+                <w:lang w:val="en-US"/>
+              </w:rPr>
+            </w:pPr>
+          </w:p>
+        </w:tc>
+      </w:tr>
+    </w:tbl>
+    <w:p>
+      <w:pPr>
+        <w:pStyle w:val="Heading3"/>
+        <w:rPr>
+          <w:lang w:val="en-US"/>
+        </w:rPr>
+      </w:pPr>
+      <w:r>
+        <w:rPr>
+          <w:lang w:val="en-US"/>
+        </w:rPr>
+        <w:t>On Track</w:t>
+      </w:r>
+    </w:p>
+    <w:tbl>
+      <w:tblPr>
+        <w:tblStyle w:val="TableGrid"/>
+        <w:tblW w:w="0" w:type="auto"/>
+        <w:tblLook w:val="04A0" w:firstRow="1" w:lastRow="0" w:firstColumn="1" w:lastColumn="0" w:noHBand="0" w:noVBand="1"/>
+      </w:tblPr>
+      <w:tblGrid>
+        <w:gridCol w:w="746"/>
+        <w:gridCol w:w="4531"/>
+      </w:tblGrid>
+      <w:tr>
+        <w:tc>
+          <w:tcPr>
+            <w:tcW w:w="746" w:type="dxa"/>
+          </w:tcPr>
+          <w:p>
+            <w:pPr>
+              <w:rPr>
+                <w:lang w:val="en-US"/>
+              </w:rPr>
+            </w:pPr>
+            <w:r>
+              <w:rPr>
+                <w:lang w:val="en-US"/>
+              </w:rPr>
+              <w:t>type</w:t>
+            </w:r>
+          </w:p>
+        </w:tc>
+        <w:tc>
+          <w:tcPr>
+            <w:tcW w:w="4531" w:type="dxa"/>
+          </w:tcPr>
+          <w:p>
+            <w:pPr>
+              <w:rPr>
+                <w:lang w:val="en-US"/>
+              </w:rPr>
+            </w:pPr>
+            <w:proofErr w:type="spellStart"/>
+            <w:r>
+              <w:rPr>
+                <w:lang w:val="en-US"/>
+              </w:rPr>
+              <w:t>ontrack</w:t>
+            </w:r>
+            <w:proofErr w:type="spellEnd"/>
+          </w:p>
+        </w:tc>
+      </w:tr>
+      <w:tr>
+        <w:tc>
+          <w:tcPr>
+            <w:tcW w:w="746" w:type="dxa"/>
+          </w:tcPr>
+          <w:p>
+            <w:pPr>
+              <w:rPr>
+                <w:lang w:val="en-US"/>
+              </w:rPr>
+            </w:pPr>
+            <w:r>
+              <w:rPr>
+                <w:lang w:val="en-US"/>
+              </w:rPr>
+              <w:t>d</w:t>
+            </w:r>
+            <w:r>
+              <w:rPr>
+                <w:lang w:val="en-US"/>
+              </w:rPr>
+              <w:t>ata</w:t>
+            </w:r>
+          </w:p>
+        </w:tc>
+        <w:tc>
+          <w:tcPr>
+            <w:tcW w:w="4531" w:type="dxa"/>
+          </w:tcPr>
+          <w:p>
+            <w:proofErr w:type="spellStart"/>
+            <w:r>
+              <w:rPr>
+                <w:lang w:val="en-US"/>
+              </w:rPr>
+              <w:t>ontracklist</w:t>
+            </w:r>
+            <w:bookmarkStart w:id="0" w:name="_GoBack"/>
+            <w:bookmarkEnd w:id="0"/>
+            <w:proofErr w:type="spellEnd"/>
+          </w:p>
+          <w:tbl>
+            <w:tblPr>
+              <w:tblStyle w:val="TableGrid"/>
+              <w:tblW w:w="0" w:type="auto"/>
+              <w:tblLook w:val="0400" w:firstRow="0" w:lastRow="0" w:firstColumn="0" w:lastColumn="0" w:noHBand="0" w:noVBand="1"/>
+            </w:tblPr>
+            <w:tblGrid>
+              <w:gridCol w:w="2152"/>
+              <w:gridCol w:w="2153"/>
+            </w:tblGrid>
+            <w:tr>
+              <w:tc>
+                <w:tcPr>
+                  <w:tcW w:w="2152" w:type="dxa"/>
+                </w:tcPr>
+                <w:p>
+                  <w:pPr>
+                    <w:rPr>
+                      <w:lang w:val="en-US"/>
+                    </w:rPr>
+                  </w:pPr>
+                  <w:r>
+                    <w:rPr>
+                      <w:lang w:val="en-US"/>
+                    </w:rPr>
+                    <w:t>Id</w:t>
+                  </w:r>
+                </w:p>
+              </w:tc>
+              <w:tc>
+                <w:tcPr>
+                  <w:tcW w:w="2153" w:type="dxa"/>
+                </w:tcPr>
+                <w:p>
+                  <w:pPr>
+                    <w:rPr>
+                      <w:lang w:val="en-US"/>
+                    </w:rPr>
+                  </w:pPr>
+                </w:p>
+              </w:tc>
+            </w:tr>
+            <w:tr>
+              <w:tc>
+                <w:tcPr>
+                  <w:tcW w:w="2152" w:type="dxa"/>
+                </w:tcPr>
+                <w:p>
+                  <w:pPr>
+                    <w:rPr>
+                      <w:lang w:val="en-US"/>
+                    </w:rPr>
+                  </w:pPr>
+                  <w:proofErr w:type="spellStart"/>
+                  <w:r>
+                    <w:rPr>
+                      <w:lang w:val="en-US"/>
+                    </w:rPr>
+                    <w:t>StartNumber</w:t>
+                  </w:r>
+                  <w:proofErr w:type="spellEnd"/>
+                </w:p>
+              </w:tc>
+              <w:tc>
+                <w:tcPr>
+                  <w:tcW w:w="2153" w:type="dxa"/>
+                </w:tcPr>
+                <w:p>
+                  <w:pPr>
+                    <w:rPr>
+                      <w:lang w:val="en-US"/>
+                    </w:rPr>
+                  </w:pPr>
+                </w:p>
+              </w:tc>
+            </w:tr>
+            <w:tr>
+              <w:tc>
+                <w:tcPr>
+                  <w:tcW w:w="2152" w:type="dxa"/>
+                </w:tcPr>
+                <w:p>
+                  <w:pPr>
+                    <w:rPr>
+                      <w:lang w:val="en-US"/>
+                    </w:rPr>
+                  </w:pPr>
+                  <w:r>
+                    <w:rPr>
+                      <w:lang w:val="en-US"/>
+                    </w:rPr>
+                    <w:t>Name</w:t>
+                  </w:r>
+                </w:p>
+              </w:tc>
+              <w:tc>
+                <w:tcPr>
+                  <w:tcW w:w="2153" w:type="dxa"/>
+                </w:tcPr>
+                <w:p>
+                  <w:pPr>
+                    <w:rPr>
+                      <w:lang w:val="en-US"/>
+                    </w:rPr>
+                  </w:pPr>
+                </w:p>
+              </w:tc>
+            </w:tr>
+            <w:tr>
+              <w:tc>
+                <w:tcPr>
+                  <w:tcW w:w="2152" w:type="dxa"/>
+                </w:tcPr>
+                <w:p>
+                  <w:pPr>
+                    <w:rPr>
+                      <w:lang w:val="en-US"/>
+                    </w:rPr>
+                  </w:pPr>
+                  <w:proofErr w:type="spellStart"/>
+                  <w:r>
+                    <w:rPr>
+                      <w:lang w:val="en-US"/>
+                    </w:rPr>
+                    <w:t>Firstname</w:t>
+                  </w:r>
+                  <w:proofErr w:type="spellEnd"/>
+                </w:p>
+              </w:tc>
+              <w:tc>
+                <w:tcPr>
+                  <w:tcW w:w="2153" w:type="dxa"/>
+                </w:tcPr>
+                <w:p>
+                  <w:pPr>
+                    <w:rPr>
+                      <w:lang w:val="en-US"/>
+                    </w:rPr>
+                  </w:pPr>
+                </w:p>
+              </w:tc>
+            </w:tr>
+            <w:tr>
+              <w:tc>
+                <w:tcPr>
+                  <w:tcW w:w="2152" w:type="dxa"/>
+                </w:tcPr>
+                <w:p>
+                  <w:pPr>
+                    <w:rPr>
+                      <w:lang w:val="en-US"/>
+                    </w:rPr>
+                  </w:pPr>
+                  <w:r>
+                    <w:rPr>
+                      <w:lang w:val="en-US"/>
+                    </w:rPr>
+                    <w:t>Sex</w:t>
+                  </w:r>
+                </w:p>
+              </w:tc>
+              <w:tc>
+                <w:tcPr>
+                  <w:tcW w:w="2153" w:type="dxa"/>
+                </w:tcPr>
+                <w:p>
+                  <w:pPr>
+                    <w:rPr>
+                      <w:lang w:val="en-US"/>
+                    </w:rPr>
+                  </w:pPr>
+                </w:p>
+              </w:tc>
+            </w:tr>
+            <w:tr>
+              <w:tc>
+                <w:tcPr>
+                  <w:tcW w:w="2152" w:type="dxa"/>
+                </w:tcPr>
+                <w:p>
+                  <w:pPr>
+                    <w:rPr>
+                      <w:lang w:val="en-US"/>
+                    </w:rPr>
+                  </w:pPr>
+                  <w:r>
+                    <w:rPr>
+                      <w:lang w:val="en-US"/>
+                    </w:rPr>
+                    <w:t>Year</w:t>
+                  </w:r>
+                </w:p>
+              </w:tc>
+              <w:tc>
+                <w:tcPr>
+                  <w:tcW w:w="2153" w:type="dxa"/>
+                </w:tcPr>
+                <w:p>
+                  <w:pPr>
+                    <w:rPr>
+                      <w:lang w:val="en-US"/>
+                    </w:rPr>
+                  </w:pPr>
+                </w:p>
+              </w:tc>
+            </w:tr>
+            <w:tr>
+              <w:tc>
+                <w:tcPr>
+                  <w:tcW w:w="2152" w:type="dxa"/>
+                </w:tcPr>
+                <w:p>
+                  <w:pPr>
+                    <w:rPr>
+                      <w:lang w:val="en-US"/>
+                    </w:rPr>
+                  </w:pPr>
+                  <w:r>
+                    <w:rPr>
+                      <w:lang w:val="en-US"/>
+                    </w:rPr>
+                    <w:t>Club</w:t>
+                  </w:r>
+                </w:p>
+              </w:tc>
+              <w:tc>
+                <w:tcPr>
+                  <w:tcW w:w="2153" w:type="dxa"/>
+                </w:tcPr>
+                <w:p>
+                  <w:pPr>
+                    <w:rPr>
+                      <w:lang w:val="en-US"/>
+                    </w:rPr>
+                  </w:pPr>
+                </w:p>
+              </w:tc>
+            </w:tr>
+            <w:tr>
+              <w:tc>
+                <w:tcPr>
+                  <w:tcW w:w="2152" w:type="dxa"/>
+                </w:tcPr>
+                <w:p>
+                  <w:pPr>
+                    <w:rPr>
+                      <w:lang w:val="en-US"/>
+                    </w:rPr>
+                  </w:pPr>
+                  <w:r>
+                    <w:rPr>
+                      <w:lang w:val="en-US"/>
+                    </w:rPr>
+                    <w:t>Nation</w:t>
+                  </w:r>
+                </w:p>
+              </w:tc>
+              <w:tc>
+                <w:tcPr>
+                  <w:tcW w:w="2153" w:type="dxa"/>
+                </w:tcPr>
+                <w:p>
+                  <w:pPr>
+                    <w:rPr>
+                      <w:lang w:val="en-US"/>
+                    </w:rPr>
+                  </w:pPr>
+                </w:p>
+              </w:tc>
+            </w:tr>
+            <w:tr>
+              <w:tc>
+                <w:tcPr>
+                  <w:tcW w:w="2152" w:type="dxa"/>
+                </w:tcPr>
+                <w:p>
+                  <w:pPr>
+                    <w:rPr>
+                      <w:lang w:val="en-US"/>
+                    </w:rPr>
+                  </w:pPr>
+                  <w:r>
+                    <w:rPr>
+                      <w:lang w:val="en-US"/>
+                    </w:rPr>
+                    <w:t>Class</w:t>
+                  </w:r>
+                </w:p>
+              </w:tc>
+              <w:tc>
+                <w:tcPr>
+                  <w:tcW w:w="2153" w:type="dxa"/>
+                </w:tcPr>
+                <w:p>
+                  <w:pPr>
+                    <w:rPr>
+                      <w:lang w:val="en-US"/>
+                    </w:rPr>
+                  </w:pPr>
+                </w:p>
+              </w:tc>
+            </w:tr>
+            <w:tr>
+              <w:tc>
+                <w:tcPr>
+                  <w:tcW w:w="2152" w:type="dxa"/>
+                </w:tcPr>
+                <w:p>
+                  <w:pPr>
+                    <w:rPr>
+                      <w:lang w:val="en-US"/>
+                    </w:rPr>
+                  </w:pPr>
+                  <w:r>
+                    <w:rPr>
+                      <w:lang w:val="en-US"/>
+                    </w:rPr>
+                    <w:t>Group</w:t>
+                  </w:r>
+                </w:p>
+              </w:tc>
+              <w:tc>
+                <w:tcPr>
+                  <w:tcW w:w="2153" w:type="dxa"/>
+                </w:tcPr>
+                <w:p>
+                  <w:pPr>
+                    <w:rPr>
+                      <w:lang w:val="en-US"/>
+                    </w:rPr>
+                  </w:pPr>
+                </w:p>
+              </w:tc>
+            </w:tr>
+            <w:tr>
+              <w:tc>
+                <w:tcPr>
+                  <w:tcW w:w="2152" w:type="dxa"/>
+                </w:tcPr>
+                <w:p>
+                  <w:pPr>
+                    <w:rPr>
+                      <w:lang w:val="en-US"/>
+                    </w:rPr>
+                  </w:pPr>
+                  <w:r>
+                    <w:rPr>
+                      <w:lang w:val="en-US"/>
+                    </w:rPr>
+                    <w:t>Runtime</w:t>
+                  </w:r>
+                </w:p>
+              </w:tc>
+              <w:tc>
+                <w:tcPr>
+                  <w:tcW w:w="2153" w:type="dxa"/>
+                </w:tcPr>
+                <w:p>
+                  <w:pPr>
+                    <w:rPr>
+                      <w:lang w:val="en-US"/>
+                    </w:rPr>
+                  </w:pPr>
+                  <w:r>
+                    <w:rPr>
+                      <w:lang w:val="en-US"/>
+                    </w:rPr>
+                    <w:t>Current live runtime</w:t>
+                  </w:r>
+                </w:p>
+              </w:tc>
+            </w:tr>
+            <w:tr>
+              <w:tc>
+                <w:tcPr>
+                  <w:tcW w:w="2152" w:type="dxa"/>
+                </w:tcPr>
+                <w:p>
+                  <w:pPr>
+                    <w:rPr>
+                      <w:i/>
+                      <w:iCs/>
+                      <w:lang w:val="en-US"/>
+                    </w:rPr>
+                  </w:pPr>
+                  <w:proofErr w:type="spellStart"/>
+                  <w:r>
+                    <w:rPr>
+                      <w:i/>
+                      <w:iCs/>
+                      <w:lang w:val="en-US"/>
+                    </w:rPr>
+                    <w:t>Intermediate_n</w:t>
+                  </w:r>
+                  <w:proofErr w:type="spellEnd"/>
+                </w:p>
+              </w:tc>
+              <w:tc>
+                <w:tcPr>
+                  <w:tcW w:w="2153" w:type="dxa"/>
+                </w:tcPr>
+                <w:p>
+                  <w:pPr>
+                    <w:rPr>
+                      <w:i/>
+                      <w:iCs/>
+                      <w:lang w:val="en-US"/>
+                    </w:rPr>
+                  </w:pPr>
+                  <w:r>
+                    <w:rPr>
+                      <w:i/>
+                      <w:iCs/>
+                      <w:lang w:val="en-US"/>
+                    </w:rPr>
+                    <w:t>&lt;time&gt;</w:t>
+                  </w:r>
+                </w:p>
+              </w:tc>
+            </w:tr>
+          </w:tbl>
+          <w:p>
+            <w:pPr>
+              <w:rPr>
+                <w:lang w:val="en-US"/>
+              </w:rPr>
+            </w:pPr>
+          </w:p>
+        </w:tc>
+      </w:tr>
+    </w:tbl>
+    <w:p>
+      <w:pPr>
+        <w:pStyle w:val="Heading3"/>
+        <w:rPr>
+          <w:lang w:val="en-US"/>
+        </w:rPr>
+      </w:pPr>
+      <w:r>
+        <w:rPr>
+          <w:lang w:val="en-US"/>
+        </w:rPr>
+        <w:t>Remaining Start List</w:t>
+      </w:r>
     </w:p>
     <w:sectPr>
       <w:pgSz w:w="11906" w:h="16838"/>
@@ -1184,6 +2165,7 @@
     <w:lsdException w:name="HTML Sample" w:semiHidden="1" w:unhideWhenUsed="1"/>
     <w:lsdException w:name="HTML Typewriter" w:semiHidden="1" w:unhideWhenUsed="1"/>
     <w:lsdException w:name="HTML Variable" w:semiHidden="1" w:unhideWhenUsed="1"/>
+    <w:lsdException w:name="Normal Table" w:semiHidden="1" w:unhideWhenUsed="1"/>
     <w:lsdException w:name="annotation subject" w:semiHidden="1" w:unhideWhenUsed="1"/>
     <w:lsdException w:name="No List" w:semiHidden="1" w:unhideWhenUsed="1"/>
     <w:lsdException w:name="Outline List 1" w:semiHidden="1" w:unhideWhenUsed="1"/>
@@ -1230,8 +2212,10 @@
     <w:lsdException w:name="Table Subtle 2" w:semiHidden="1" w:unhideWhenUsed="1"/>
     <w:lsdException w:name="Table Web 1" w:semiHidden="1" w:unhideWhenUsed="1"/>
     <w:lsdException w:name="Table Web 2" w:semiHidden="1" w:unhideWhenUsed="1"/>
+    <w:lsdException w:name="Table Web 3" w:semiHidden="1" w:unhideWhenUsed="1"/>
     <w:lsdException w:name="Balloon Text" w:semiHidden="1" w:unhideWhenUsed="1"/>
     <w:lsdException w:name="Table Grid" w:uiPriority="39"/>
+    <w:lsdException w:name="Table Theme" w:semiHidden="1" w:unhideWhenUsed="1"/>
     <w:lsdException w:name="Placeholder Text" w:semiHidden="1"/>
     <w:lsdException w:name="No Spacing" w:uiPriority="1" w:qFormat="1"/>
     <w:lsdException w:name="Light Shading" w:uiPriority="60"/>
@@ -1522,9 +2506,32 @@
       <w:szCs w:val="24"/>
     </w:rPr>
   </w:style>
+  <w:style w:type="paragraph" w:styleId="Heading4">
+    <w:name w:val="heading 4"/>
+    <w:basedOn w:val="Normal"/>
+    <w:next w:val="Normal"/>
+    <w:link w:val="Heading4Char"/>
+    <w:uiPriority w:val="9"/>
+    <w:unhideWhenUsed/>
+    <w:qFormat/>
+    <w:rsid w:val="006D779E"/>
+    <w:pPr>
+      <w:keepNext/>
+      <w:keepLines/>
+      <w:spacing w:before="40" w:after="0"/>
+      <w:outlineLvl w:val="3"/>
+    </w:pPr>
+    <w:rPr>
+      <w:rFonts w:asciiTheme="majorHAnsi" w:eastAsiaTheme="majorEastAsia" w:hAnsiTheme="majorHAnsi" w:cstheme="majorBidi"/>
+      <w:i/>
+      <w:iCs/>
+      <w:color w:val="2E74B5" w:themeColor="accent1" w:themeShade="BF"/>
+    </w:rPr>
+  </w:style>
   <w:style w:type="character" w:default="1" w:styleId="DefaultParagraphFont">
     <w:name w:val="Default Paragraph Font"/>
     <w:uiPriority w:val="1"/>
+    <w:semiHidden/>
     <w:unhideWhenUsed/>
   </w:style>
   <w:style w:type="table" w:default="1" w:styleId="TableNormal">
@@ -1609,6 +2616,38 @@
       <w:sz w:val="32"/>
       <w:szCs w:val="32"/>
     </w:rPr>
+  </w:style>
+  <w:style w:type="character" w:customStyle="1" w:styleId="Heading4Char">
+    <w:name w:val="Heading 4 Char"/>
+    <w:basedOn w:val="DefaultParagraphFont"/>
+    <w:link w:val="Heading4"/>
+    <w:uiPriority w:val="9"/>
+    <w:rsid w:val="006D779E"/>
+    <w:rPr>
+      <w:rFonts w:asciiTheme="majorHAnsi" w:eastAsiaTheme="majorEastAsia" w:hAnsiTheme="majorHAnsi" w:cstheme="majorBidi"/>
+      <w:i/>
+      <w:iCs/>
+      <w:color w:val="2E74B5" w:themeColor="accent1" w:themeShade="BF"/>
+    </w:rPr>
+  </w:style>
+  <w:style w:type="table" w:styleId="TableGrid">
+    <w:name w:val="Table Grid"/>
+    <w:basedOn w:val="TableNormal"/>
+    <w:uiPriority w:val="39"/>
+    <w:rsid w:val="008F0F70"/>
+    <w:pPr>
+      <w:spacing w:after="0" w:line="240" w:lineRule="auto"/>
+    </w:pPr>
+    <w:tblPr>
+      <w:tblBorders>
+        <w:top w:val="single" w:sz="4" w:space="0" w:color="auto"/>
+        <w:left w:val="single" w:sz="4" w:space="0" w:color="auto"/>
+        <w:bottom w:val="single" w:sz="4" w:space="0" w:color="auto"/>
+        <w:right w:val="single" w:sz="4" w:space="0" w:color="auto"/>
+        <w:insideH w:val="single" w:sz="4" w:space="0" w:color="auto"/>
+        <w:insideV w:val="single" w:sz="4" w:space="0" w:color="auto"/>
+      </w:tblBorders>
+    </w:tblPr>
   </w:style>
 </w:styles>
 </file>

</xml_diff>

<commit_message>
CHANGED: Updated to include the notification part
</commit_message>
<xml_diff>
--- a/Documents/JSON-API.docx
+++ b/Documents/JSON-API.docx
@@ -40,21 +40,189 @@
         <w:rPr>
           <w:lang w:val="en-US"/>
         </w:rPr>
+        <w:t>/api/&lt;version&gt;/</w:t>
+      </w:r>
+      <w:r>
+        <w:rPr>
+          <w:lang w:val="en-US"/>
+        </w:rPr>
+        <w:t>races/</w:t>
+      </w:r>
+      <w:r>
+        <w:rPr>
+          <w:lang w:val="en-US"/>
+        </w:rPr>
+        <w:t>&lt;</w:t>
+      </w:r>
+      <w:r>
+        <w:rPr>
+          <w:lang w:val="en-US"/>
+        </w:rPr>
+        <w:t>race</w:t>
+      </w:r>
+      <w:r>
+        <w:rPr>
+          <w:lang w:val="en-US"/>
+        </w:rPr>
+        <w:t>&gt;</w:t>
+      </w:r>
+      <w:r>
+        <w:rPr>
+          <w:lang w:val="en-US"/>
+        </w:rPr>
         <w:t>/</w:t>
       </w:r>
-      <w:proofErr w:type="spellStart"/>
-      <w:r>
-        <w:rPr>
-          <w:lang w:val="en-US"/>
-        </w:rPr>
-        <w:t>api</w:t>
-      </w:r>
-      <w:proofErr w:type="spellEnd"/>
-      <w:r>
-        <w:rPr>
-          <w:lang w:val="en-US"/>
-        </w:rPr>
-        <w:t>/&lt;version&gt;/</w:t>
+      <w:r>
+        <w:rPr>
+          <w:lang w:val="en-US"/>
+        </w:rPr>
+        <w:t>runs/</w:t>
+      </w:r>
+      <w:r>
+        <w:rPr>
+          <w:lang w:val="en-US"/>
+        </w:rPr>
+        <w:t>&lt;</w:t>
+      </w:r>
+      <w:r>
+        <w:rPr>
+          <w:lang w:val="en-US"/>
+        </w:rPr>
+        <w:t>run</w:t>
+      </w:r>
+      <w:r>
+        <w:rPr>
+          <w:lang w:val="en-US"/>
+        </w:rPr>
+        <w:t>&gt;</w:t>
+      </w:r>
+      <w:r>
+        <w:rPr>
+          <w:lang w:val="en-US"/>
+        </w:rPr>
+        <w:t>/s</w:t>
+      </w:r>
+      <w:r>
+        <w:rPr>
+          <w:lang w:val="en-US"/>
+        </w:rPr>
+        <w:t>tartlist</w:t>
+      </w:r>
+    </w:p>
+    <w:p>
+      <w:pPr>
+        <w:rPr>
+          <w:lang w:val="en-US"/>
+        </w:rPr>
+      </w:pPr>
+      <w:r>
+        <w:rPr>
+          <w:lang w:val="en-US"/>
+        </w:rPr>
+        <w:tab/>
+        <w:t>Parameter: groupby=[class|group|sex]</w:t>
+      </w:r>
+    </w:p>
+    <w:p>
+      <w:pPr>
+        <w:rPr>
+          <w:lang w:val="en-US"/>
+        </w:rPr>
+      </w:pPr>
+      <w:r>
+        <w:rPr>
+          <w:lang w:val="en-US"/>
+        </w:rPr>
+        <w:t>/a</w:t>
+      </w:r>
+      <w:r>
+        <w:rPr>
+          <w:lang w:val="en-US"/>
+        </w:rPr>
+        <w:t>pi/</w:t>
+      </w:r>
+      <w:r>
+        <w:rPr>
+          <w:lang w:val="en-US"/>
+        </w:rPr>
+        <w:t>&lt;version&gt;</w:t>
+      </w:r>
+      <w:r>
+        <w:rPr>
+          <w:lang w:val="en-US"/>
+        </w:rPr>
+        <w:t>/races/</w:t>
+      </w:r>
+      <w:r>
+        <w:rPr>
+          <w:lang w:val="en-US"/>
+        </w:rPr>
+        <w:t>&lt;race&gt;</w:t>
+      </w:r>
+      <w:r>
+        <w:rPr>
+          <w:lang w:val="en-US"/>
+        </w:rPr>
+        <w:t>/runs/</w:t>
+      </w:r>
+      <w:r>
+        <w:rPr>
+          <w:lang w:val="en-US"/>
+        </w:rPr>
+        <w:t>&lt;run&gt;</w:t>
+      </w:r>
+      <w:r>
+        <w:rPr>
+          <w:lang w:val="en-US"/>
+        </w:rPr>
+        <w:t>/nextstarters</w:t>
+      </w:r>
+    </w:p>
+    <w:p>
+      <w:pPr>
+        <w:ind w:firstLine="708"/>
+        <w:rPr>
+          <w:lang w:val="en-US"/>
+        </w:rPr>
+      </w:pPr>
+      <w:r>
+        <w:rPr>
+          <w:lang w:val="en-US"/>
+        </w:rPr>
+        <w:t xml:space="preserve">Parameter: </w:t>
+      </w:r>
+      <w:r>
+        <w:rPr>
+          <w:lang w:val="en-US"/>
+        </w:rPr>
+        <w:t>limit=</w:t>
+      </w:r>
+      <w:r>
+        <w:rPr>
+          <w:lang w:val="en-US"/>
+        </w:rPr>
+        <w:t>&lt;number of items</w:t>
+      </w:r>
+      <w:bookmarkStart w:id="0" w:name="_GoBack"/>
+      <w:bookmarkEnd w:id="0"/>
+      <w:r>
+        <w:rPr>
+          <w:lang w:val="en-US"/>
+        </w:rPr>
+        <w:t>&gt;</w:t>
+      </w:r>
+    </w:p>
+    <w:p>
+      <w:pPr>
+        <w:rPr>
+          <w:lang w:val="en-US"/>
+        </w:rPr>
+      </w:pPr>
+      <w:r>
+        <w:rPr>
+          <w:lang w:val="en-US"/>
+        </w:rPr>
+        <w:t>/api/&lt;version&gt;/</w:t>
       </w:r>
       <w:r>
         <w:rPr>
@@ -116,20 +284,12 @@
         </w:rPr>
         <w:t>/</w:t>
       </w:r>
-      <w:proofErr w:type="spellStart"/>
-      <w:r>
-        <w:rPr>
-          <w:lang w:val="en-US"/>
-        </w:rPr>
-        <w:t>s</w:t>
-      </w:r>
-      <w:r>
-        <w:rPr>
-          <w:lang w:val="en-US"/>
-        </w:rPr>
-        <w:t>tartlist</w:t>
-      </w:r>
-      <w:proofErr w:type="spellEnd"/>
+      <w:r>
+        <w:rPr>
+          <w:lang w:val="en-US"/>
+        </w:rPr>
+        <w:t>resultlist</w:t>
+      </w:r>
     </w:p>
     <w:p>
       <w:pPr>
@@ -142,131 +302,57 @@
           <w:lang w:val="en-US"/>
         </w:rPr>
         <w:tab/>
-        <w:t xml:space="preserve">Parameter: </w:t>
-      </w:r>
-      <w:proofErr w:type="spellStart"/>
-      <w:r>
-        <w:rPr>
-          <w:lang w:val="en-US"/>
-        </w:rPr>
-        <w:t>groupby</w:t>
-      </w:r>
-      <w:proofErr w:type="spellEnd"/>
-      <w:r>
-        <w:rPr>
-          <w:lang w:val="en-US"/>
-        </w:rPr>
-        <w:t>=[</w:t>
-      </w:r>
-      <w:proofErr w:type="spellStart"/>
-      <w:r>
-        <w:rPr>
-          <w:lang w:val="en-US"/>
-        </w:rPr>
-        <w:t>class|group|sex</w:t>
-      </w:r>
-      <w:proofErr w:type="spellEnd"/>
-      <w:r>
-        <w:rPr>
-          <w:lang w:val="en-US"/>
-        </w:rPr>
-        <w:t>]</w:t>
-      </w:r>
-    </w:p>
-    <w:p>
-      <w:pPr>
-        <w:rPr>
-          <w:lang w:val="en-US"/>
-        </w:rPr>
-      </w:pPr>
+        <w:t>Parameter: groupby=[class|group|sex]</w:t>
+      </w:r>
+    </w:p>
+    <w:p>
+      <w:pPr>
+        <w:rPr>
+          <w:lang w:val="en-US"/>
+        </w:rPr>
+      </w:pPr>
+      <w:r>
+        <w:rPr>
+          <w:lang w:val="en-US"/>
+        </w:rPr>
+        <w:t>/api/&lt;version&gt;/</w:t>
+      </w:r>
+      <w:r>
+        <w:rPr>
+          <w:lang w:val="en-US"/>
+        </w:rPr>
+        <w:t>races/</w:t>
+      </w:r>
+      <w:r>
+        <w:rPr>
+          <w:lang w:val="en-US"/>
+        </w:rPr>
+        <w:t>&lt;</w:t>
+      </w:r>
+      <w:r>
+        <w:rPr>
+          <w:lang w:val="en-US"/>
+        </w:rPr>
+        <w:t>race</w:t>
+      </w:r>
+      <w:r>
+        <w:rPr>
+          <w:lang w:val="en-US"/>
+        </w:rPr>
+        <w:t>&gt;</w:t>
+      </w:r>
       <w:r>
         <w:rPr>
           <w:lang w:val="en-US"/>
         </w:rPr>
         <w:t>/</w:t>
       </w:r>
-      <w:proofErr w:type="spellStart"/>
-      <w:r>
-        <w:rPr>
-          <w:lang w:val="en-US"/>
-        </w:rPr>
-        <w:t>api</w:t>
-      </w:r>
-      <w:proofErr w:type="spellEnd"/>
-      <w:r>
-        <w:rPr>
-          <w:lang w:val="en-US"/>
-        </w:rPr>
-        <w:t>/&lt;version&gt;/</w:t>
-      </w:r>
-      <w:r>
-        <w:rPr>
-          <w:lang w:val="en-US"/>
-        </w:rPr>
-        <w:t>races/</w:t>
-      </w:r>
-      <w:r>
-        <w:rPr>
-          <w:lang w:val="en-US"/>
-        </w:rPr>
-        <w:t>&lt;</w:t>
-      </w:r>
-      <w:r>
-        <w:rPr>
-          <w:lang w:val="en-US"/>
-        </w:rPr>
-        <w:t>race</w:t>
-      </w:r>
-      <w:r>
-        <w:rPr>
-          <w:lang w:val="en-US"/>
-        </w:rPr>
-        <w:t>&gt;</w:t>
-      </w:r>
-      <w:r>
-        <w:rPr>
-          <w:lang w:val="en-US"/>
-        </w:rPr>
-        <w:t>/</w:t>
-      </w:r>
-      <w:r>
-        <w:rPr>
-          <w:lang w:val="en-US"/>
-        </w:rPr>
-        <w:t>runs/</w:t>
-      </w:r>
-      <w:r>
-        <w:rPr>
-          <w:lang w:val="en-US"/>
-        </w:rPr>
-        <w:t>&lt;</w:t>
-      </w:r>
-      <w:r>
-        <w:rPr>
-          <w:lang w:val="en-US"/>
-        </w:rPr>
-        <w:t>run</w:t>
-      </w:r>
-      <w:r>
-        <w:rPr>
-          <w:lang w:val="en-US"/>
-        </w:rPr>
-        <w:t>&gt;</w:t>
-      </w:r>
-      <w:r>
-        <w:rPr>
-          <w:lang w:val="en-US"/>
-        </w:rPr>
-        <w:t>/</w:t>
-      </w:r>
-      <w:proofErr w:type="spellStart"/>
       <w:r>
         <w:rPr>
           <w:lang w:val="en-US"/>
         </w:rPr>
         <w:t>resultlist</w:t>
       </w:r>
-      <w:proofErr w:type="spellEnd"/>
     </w:p>
     <w:p>
       <w:pPr>
@@ -279,169 +365,20 @@
           <w:lang w:val="en-US"/>
         </w:rPr>
         <w:tab/>
-        <w:t xml:space="preserve">Parameter: </w:t>
-      </w:r>
-      <w:proofErr w:type="spellStart"/>
-      <w:r>
-        <w:rPr>
-          <w:lang w:val="en-US"/>
-        </w:rPr>
-        <w:t>groupby</w:t>
-      </w:r>
-      <w:proofErr w:type="spellEnd"/>
-      <w:r>
-        <w:rPr>
-          <w:lang w:val="en-US"/>
-        </w:rPr>
-        <w:t>=[</w:t>
-      </w:r>
-      <w:proofErr w:type="spellStart"/>
-      <w:r>
-        <w:rPr>
-          <w:lang w:val="en-US"/>
-        </w:rPr>
-        <w:t>class|group|sex</w:t>
-      </w:r>
-      <w:proofErr w:type="spellEnd"/>
-      <w:r>
-        <w:rPr>
-          <w:lang w:val="en-US"/>
-        </w:rPr>
-        <w:t>]</w:t>
-      </w:r>
-    </w:p>
-    <w:p>
-      <w:pPr>
-        <w:rPr>
-          <w:lang w:val="en-US"/>
-        </w:rPr>
-      </w:pPr>
-      <w:r>
-        <w:rPr>
-          <w:lang w:val="en-US"/>
-        </w:rPr>
-        <w:t>/</w:t>
-      </w:r>
-      <w:proofErr w:type="spellStart"/>
-      <w:r>
-        <w:rPr>
-          <w:lang w:val="en-US"/>
-        </w:rPr>
-        <w:t>api</w:t>
-      </w:r>
-      <w:proofErr w:type="spellEnd"/>
-      <w:r>
-        <w:rPr>
-          <w:lang w:val="en-US"/>
-        </w:rPr>
-        <w:t>/&lt;version&gt;/</w:t>
-      </w:r>
-      <w:r>
-        <w:rPr>
-          <w:lang w:val="en-US"/>
-        </w:rPr>
-        <w:t>races/</w:t>
-      </w:r>
-      <w:r>
-        <w:rPr>
-          <w:lang w:val="en-US"/>
-        </w:rPr>
-        <w:t>&lt;</w:t>
-      </w:r>
-      <w:r>
-        <w:rPr>
-          <w:lang w:val="en-US"/>
-        </w:rPr>
-        <w:t>race</w:t>
-      </w:r>
-      <w:r>
-        <w:rPr>
-          <w:lang w:val="en-US"/>
-        </w:rPr>
-        <w:t>&gt;</w:t>
-      </w:r>
-      <w:r>
-        <w:rPr>
-          <w:lang w:val="en-US"/>
-        </w:rPr>
-        <w:t>/</w:t>
-      </w:r>
-      <w:proofErr w:type="spellStart"/>
-      <w:r>
-        <w:rPr>
-          <w:lang w:val="en-US"/>
-        </w:rPr>
-        <w:t>resultlist</w:t>
-      </w:r>
-      <w:proofErr w:type="spellEnd"/>
-    </w:p>
-    <w:p>
-      <w:pPr>
-        <w:rPr>
-          <w:lang w:val="en-US"/>
-        </w:rPr>
-      </w:pPr>
-      <w:r>
-        <w:rPr>
-          <w:lang w:val="en-US"/>
-        </w:rPr>
-        <w:tab/>
-        <w:t xml:space="preserve">Parameter: </w:t>
-      </w:r>
-      <w:proofErr w:type="spellStart"/>
-      <w:r>
-        <w:rPr>
-          <w:lang w:val="en-US"/>
-        </w:rPr>
-        <w:t>groupby</w:t>
-      </w:r>
-      <w:proofErr w:type="spellEnd"/>
-      <w:r>
-        <w:rPr>
-          <w:lang w:val="en-US"/>
-        </w:rPr>
-        <w:t>=[</w:t>
-      </w:r>
-      <w:proofErr w:type="spellStart"/>
-      <w:r>
-        <w:rPr>
-          <w:lang w:val="en-US"/>
-        </w:rPr>
-        <w:t>class|group|sex</w:t>
-      </w:r>
-      <w:proofErr w:type="spellEnd"/>
-      <w:r>
-        <w:rPr>
-          <w:lang w:val="en-US"/>
-        </w:rPr>
-        <w:t>]</w:t>
-      </w:r>
-    </w:p>
-    <w:p>
-      <w:pPr>
-        <w:rPr>
-          <w:lang w:val="en-US"/>
-        </w:rPr>
-      </w:pPr>
-      <w:r>
-        <w:rPr>
-          <w:lang w:val="en-US"/>
-        </w:rPr>
-        <w:t>/</w:t>
-      </w:r>
-      <w:proofErr w:type="spellStart"/>
-      <w:r>
-        <w:rPr>
-          <w:lang w:val="en-US"/>
-        </w:rPr>
-        <w:t>api</w:t>
-      </w:r>
-      <w:proofErr w:type="spellEnd"/>
-      <w:r>
-        <w:rPr>
-          <w:lang w:val="en-US"/>
-        </w:rPr>
-        <w:t>/&lt;version&gt;/</w:t>
+        <w:t>Parameter: groupby=[class|group|sex]</w:t>
+      </w:r>
+    </w:p>
+    <w:p>
+      <w:pPr>
+        <w:rPr>
+          <w:lang w:val="en-US"/>
+        </w:rPr>
+      </w:pPr>
+      <w:r>
+        <w:rPr>
+          <w:lang w:val="en-US"/>
+        </w:rPr>
+        <w:t>/api/&lt;version&gt;/</w:t>
       </w:r>
       <w:r>
         <w:rPr>
@@ -830,35 +767,7 @@
         <w:rPr>
           <w:lang w:val="en-US"/>
         </w:rPr>
-        <w:t>?</w:t>
-      </w:r>
-      <w:proofErr w:type="spellStart"/>
-      <w:r>
-        <w:rPr>
-          <w:lang w:val="en-US"/>
-        </w:rPr>
-        <w:t>groupby</w:t>
-      </w:r>
-      <w:proofErr w:type="spellEnd"/>
-      <w:r>
-        <w:rPr>
-          <w:lang w:val="en-US"/>
-        </w:rPr>
-        <w:t>=[</w:t>
-      </w:r>
-      <w:proofErr w:type="spellStart"/>
-      <w:r>
-        <w:rPr>
-          <w:lang w:val="en-US"/>
-        </w:rPr>
-        <w:t>class|group|sex</w:t>
-      </w:r>
-      <w:proofErr w:type="spellEnd"/>
-      <w:r>
-        <w:rPr>
-          <w:lang w:val="en-US"/>
-        </w:rPr>
-        <w:t>]</w:t>
+        <w:t>?groupby=[class|group|sex]</w:t>
       </w:r>
     </w:p>
     <w:p>
@@ -912,31 +821,7 @@
         <w:rPr>
           <w:lang w:val="en-US"/>
         </w:rPr>
-        <w:t>?</w:t>
-      </w:r>
-      <w:r>
-        <w:rPr>
-          <w:lang w:val="en-US"/>
-        </w:rPr>
-        <w:t>limit</w:t>
-      </w:r>
-      <w:r>
-        <w:rPr>
-          <w:lang w:val="en-US"/>
-        </w:rPr>
-        <w:t>=&lt;</w:t>
-      </w:r>
-      <w:r>
-        <w:rPr>
-          <w:lang w:val="en-US"/>
-        </w:rPr>
-        <w:t>0…n</w:t>
-      </w:r>
-      <w:r>
-        <w:rPr>
-          <w:lang w:val="en-US"/>
-        </w:rPr>
-        <w:t>&gt;</w:t>
+        <w:t>?limit=&lt;0…n&gt;</w:t>
       </w:r>
     </w:p>
     <w:p>
@@ -1013,54 +898,38 @@
         <w:rPr>
           <w:lang w:val="en-US"/>
         </w:rPr>
+        <w:t>/api/&lt;version&gt;/</w:t>
+      </w:r>
+      <w:r>
+        <w:rPr>
+          <w:lang w:val="en-US"/>
+        </w:rPr>
+        <w:t>races/&lt;</w:t>
+      </w:r>
+      <w:r>
+        <w:rPr>
+          <w:lang w:val="en-US"/>
+        </w:rPr>
+        <w:t>race</w:t>
+      </w:r>
+      <w:r>
+        <w:rPr>
+          <w:lang w:val="en-US"/>
+        </w:rPr>
+        <w:t>&gt;</w:t>
+      </w:r>
+      <w:r>
+        <w:rPr>
+          <w:lang w:val="en-US"/>
+        </w:rPr>
         <w:t>/</w:t>
       </w:r>
-      <w:proofErr w:type="spellStart"/>
-      <w:r>
-        <w:rPr>
-          <w:lang w:val="en-US"/>
-        </w:rPr>
-        <w:t>api</w:t>
-      </w:r>
-      <w:proofErr w:type="spellEnd"/>
-      <w:r>
-        <w:rPr>
-          <w:lang w:val="en-US"/>
-        </w:rPr>
-        <w:t>/&lt;version&gt;/</w:t>
-      </w:r>
-      <w:r>
-        <w:rPr>
-          <w:lang w:val="en-US"/>
-        </w:rPr>
-        <w:t>races/&lt;</w:t>
-      </w:r>
-      <w:r>
-        <w:rPr>
-          <w:lang w:val="en-US"/>
-        </w:rPr>
-        <w:t>race</w:t>
-      </w:r>
-      <w:r>
-        <w:rPr>
-          <w:lang w:val="en-US"/>
-        </w:rPr>
-        <w:t>&gt;</w:t>
-      </w:r>
-      <w:r>
-        <w:rPr>
-          <w:lang w:val="en-US"/>
-        </w:rPr>
-        <w:t>/</w:t>
-      </w:r>
-      <w:proofErr w:type="spellStart"/>
       <w:r>
         <w:rPr>
           <w:lang w:val="en-US"/>
         </w:rPr>
         <w:t>LiveData</w:t>
       </w:r>
-      <w:proofErr w:type="spellEnd"/>
     </w:p>
     <w:p>
       <w:pPr>
@@ -1078,30 +947,14 @@
         <w:rPr>
           <w:lang w:val="en-US"/>
         </w:rPr>
-        <w:t>/</w:t>
-      </w:r>
-      <w:proofErr w:type="spellStart"/>
-      <w:r>
-        <w:rPr>
-          <w:lang w:val="en-US"/>
-        </w:rPr>
-        <w:t>api</w:t>
-      </w:r>
-      <w:proofErr w:type="spellEnd"/>
-      <w:r>
-        <w:rPr>
-          <w:lang w:val="en-US"/>
-        </w:rPr>
-        <w:t>/</w:t>
-      </w:r>
-      <w:proofErr w:type="spellStart"/>
+        <w:t>/api/</w:t>
+      </w:r>
       <w:r>
         <w:rPr>
           <w:lang w:val="en-US"/>
         </w:rPr>
         <w:t>LiveData</w:t>
       </w:r>
-      <w:proofErr w:type="spellEnd"/>
     </w:p>
     <w:p>
       <w:pPr>
@@ -1283,14 +1136,12 @@
                 <w:lang w:val="en-US"/>
               </w:rPr>
             </w:pPr>
-            <w:proofErr w:type="spellStart"/>
             <w:r>
               <w:rPr>
                 <w:lang w:val="en-US"/>
               </w:rPr>
               <w:t>currentracerun</w:t>
             </w:r>
-            <w:proofErr w:type="spellEnd"/>
           </w:p>
         </w:tc>
       </w:tr>
@@ -1318,14 +1169,12 @@
             <w:tcW w:w="4531" w:type="dxa"/>
           </w:tcPr>
           <w:p>
-            <w:proofErr w:type="spellStart"/>
             <w:r>
               <w:rPr>
                 <w:lang w:val="en-US"/>
               </w:rPr>
               <w:t>ontracklist</w:t>
             </w:r>
-            <w:proofErr w:type="spellEnd"/>
           </w:p>
           <w:tbl>
             <w:tblPr>
@@ -1366,70 +1215,12 @@
                       <w:lang w:val="en-US"/>
                     </w:rPr>
                   </w:pPr>
-                  <w:proofErr w:type="spellStart"/>
                   <w:r>
                     <w:rPr>
                       <w:lang w:val="en-US"/>
                     </w:rPr>
-                    <w:t>DownHill</w:t>
+                    <w:t>DownHill, SuperG, GiantSlalom, Slalom, KOSlalom, ParallelSlalom</w:t>
                   </w:r>
-                  <w:proofErr w:type="spellEnd"/>
-                  <w:r>
-                    <w:rPr>
-                      <w:lang w:val="en-US"/>
-                    </w:rPr>
-                    <w:t xml:space="preserve">, </w:t>
-                  </w:r>
-                  <w:proofErr w:type="spellStart"/>
-                  <w:r>
-                    <w:rPr>
-                      <w:lang w:val="en-US"/>
-                    </w:rPr>
-                    <w:t>SuperG</w:t>
-                  </w:r>
-                  <w:proofErr w:type="spellEnd"/>
-                  <w:r>
-                    <w:rPr>
-                      <w:lang w:val="en-US"/>
-                    </w:rPr>
-                    <w:t xml:space="preserve">, </w:t>
-                  </w:r>
-                  <w:proofErr w:type="spellStart"/>
-                  <w:r>
-                    <w:rPr>
-                      <w:lang w:val="en-US"/>
-                    </w:rPr>
-                    <w:t>GiantSlalom</w:t>
-                  </w:r>
-                  <w:proofErr w:type="spellEnd"/>
-                  <w:r>
-                    <w:rPr>
-                      <w:lang w:val="en-US"/>
-                    </w:rPr>
-                    <w:t xml:space="preserve">, Slalom, </w:t>
-                  </w:r>
-                  <w:proofErr w:type="spellStart"/>
-                  <w:r>
-                    <w:rPr>
-                      <w:lang w:val="en-US"/>
-                    </w:rPr>
-                    <w:t>KOSlalom</w:t>
-                  </w:r>
-                  <w:proofErr w:type="spellEnd"/>
-                  <w:r>
-                    <w:rPr>
-                      <w:lang w:val="en-US"/>
-                    </w:rPr>
-                    <w:t xml:space="preserve">, </w:t>
-                  </w:r>
-                  <w:proofErr w:type="spellStart"/>
-                  <w:r>
-                    <w:rPr>
-                      <w:lang w:val="en-US"/>
-                    </w:rPr>
-                    <w:t>ParallelSlalom</w:t>
-                  </w:r>
-                  <w:proofErr w:type="spellEnd"/>
                 </w:p>
               </w:tc>
             </w:tr>
@@ -1535,14 +1326,12 @@
                 <w:lang w:val="en-US"/>
               </w:rPr>
             </w:pPr>
-            <w:proofErr w:type="spellStart"/>
             <w:r>
               <w:rPr>
                 <w:lang w:val="en-US"/>
               </w:rPr>
               <w:t>ontrack</w:t>
             </w:r>
-            <w:proofErr w:type="spellEnd"/>
           </w:p>
         </w:tc>
       </w:tr>
@@ -1576,16 +1365,12 @@
             <w:tcW w:w="4531" w:type="dxa"/>
           </w:tcPr>
           <w:p>
-            <w:proofErr w:type="spellStart"/>
             <w:r>
               <w:rPr>
                 <w:lang w:val="en-US"/>
               </w:rPr>
               <w:t>ontracklist</w:t>
             </w:r>
-            <w:bookmarkStart w:id="0" w:name="_GoBack"/>
-            <w:bookmarkEnd w:id="0"/>
-            <w:proofErr w:type="spellEnd"/>
           </w:p>
           <w:tbl>
             <w:tblPr>
@@ -1640,14 +1425,12 @@
                       <w:lang w:val="en-US"/>
                     </w:rPr>
                   </w:pPr>
-                  <w:proofErr w:type="spellStart"/>
                   <w:r>
                     <w:rPr>
                       <w:lang w:val="en-US"/>
                     </w:rPr>
                     <w:t>StartNumber</w:t>
                   </w:r>
-                  <w:proofErr w:type="spellEnd"/>
                 </w:p>
               </w:tc>
               <w:tc>
@@ -1706,14 +1489,12 @@
                       <w:lang w:val="en-US"/>
                     </w:rPr>
                   </w:pPr>
-                  <w:proofErr w:type="spellStart"/>
                   <w:r>
                     <w:rPr>
                       <w:lang w:val="en-US"/>
                     </w:rPr>
                     <w:t>Firstname</w:t>
                   </w:r>
-                  <w:proofErr w:type="spellEnd"/>
                 </w:p>
               </w:tc>
               <w:tc>
@@ -1972,7 +1753,6 @@
                       <w:lang w:val="en-US"/>
                     </w:rPr>
                   </w:pPr>
-                  <w:proofErr w:type="spellStart"/>
                   <w:r>
                     <w:rPr>
                       <w:i/>
@@ -1981,7 +1761,6 @@
                     </w:rPr>
                     <w:t>Intermediate_n</w:t>
                   </w:r>
-                  <w:proofErr w:type="spellEnd"/>
                 </w:p>
               </w:tc>
               <w:tc>

</xml_diff>

<commit_message>
CHANGED: Data for current race run is pushed via WebSocket again
</commit_message>
<xml_diff>
--- a/Documents/JSON-API.docx
+++ b/Documents/JSON-API.docx
@@ -201,15 +201,7 @@
         <w:rPr>
           <w:lang w:val="en-US"/>
         </w:rPr>
-        <w:t>&lt;number of items</w:t>
-      </w:r>
-      <w:bookmarkStart w:id="0" w:name="_GoBack"/>
-      <w:bookmarkEnd w:id="0"/>
-      <w:r>
-        <w:rPr>
-          <w:lang w:val="en-US"/>
-        </w:rPr>
-        <w:t>&gt;</w:t>
+        <w:t>&lt;number of items&gt;</w:t>
       </w:r>
     </w:p>
     <w:p>
@@ -1258,6 +1250,526 @@
                       <w:lang w:val="en-US"/>
                     </w:rPr>
                     <w:t>1|2</w:t>
+                  </w:r>
+                </w:p>
+              </w:tc>
+            </w:tr>
+          </w:tbl>
+          <w:p>
+            <w:pPr>
+              <w:rPr>
+                <w:lang w:val="en-US"/>
+              </w:rPr>
+            </w:pPr>
+          </w:p>
+        </w:tc>
+      </w:tr>
+    </w:tbl>
+    <w:p>
+      <w:pPr>
+        <w:pStyle w:val="Heading3"/>
+        <w:rPr>
+          <w:lang w:val="en-US"/>
+        </w:rPr>
+      </w:pPr>
+      <w:r>
+        <w:rPr>
+          <w:lang w:val="en-US"/>
+        </w:rPr>
+        <w:t>Next Starters</w:t>
+      </w:r>
+    </w:p>
+    <w:tbl>
+      <w:tblPr>
+        <w:tblStyle w:val="TableGrid"/>
+        <w:tblW w:w="0" w:type="auto"/>
+        <w:tblLook w:val="04A0" w:firstRow="1" w:lastRow="0" w:firstColumn="1" w:lastColumn="0" w:noHBand="0" w:noVBand="1"/>
+      </w:tblPr>
+      <w:tblGrid>
+        <w:gridCol w:w="746"/>
+        <w:gridCol w:w="4531"/>
+      </w:tblGrid>
+      <w:tr>
+        <w:tc>
+          <w:tcPr>
+            <w:tcW w:w="746" w:type="dxa"/>
+          </w:tcPr>
+          <w:p>
+            <w:pPr>
+              <w:rPr>
+                <w:lang w:val="en-US"/>
+              </w:rPr>
+            </w:pPr>
+            <w:r>
+              <w:rPr>
+                <w:lang w:val="en-US"/>
+              </w:rPr>
+              <w:t>type</w:t>
+            </w:r>
+          </w:p>
+        </w:tc>
+        <w:tc>
+          <w:tcPr>
+            <w:tcW w:w="4531" w:type="dxa"/>
+          </w:tcPr>
+          <w:p>
+            <w:pPr>
+              <w:rPr>
+                <w:lang w:val="en-US"/>
+              </w:rPr>
+            </w:pPr>
+            <w:r>
+              <w:rPr>
+                <w:lang w:val="en-US"/>
+              </w:rPr>
+              <w:t>onstart</w:t>
+            </w:r>
+            <w:bookmarkStart w:id="0" w:name="_GoBack"/>
+            <w:bookmarkEnd w:id="0"/>
+          </w:p>
+        </w:tc>
+      </w:tr>
+      <w:tr>
+        <w:tc>
+          <w:tcPr>
+            <w:tcW w:w="746" w:type="dxa"/>
+          </w:tcPr>
+          <w:p>
+            <w:pPr>
+              <w:rPr>
+                <w:lang w:val="en-US"/>
+              </w:rPr>
+            </w:pPr>
+            <w:r>
+              <w:rPr>
+                <w:lang w:val="en-US"/>
+              </w:rPr>
+              <w:t>data</w:t>
+            </w:r>
+          </w:p>
+        </w:tc>
+        <w:tc>
+          <w:tcPr>
+            <w:tcW w:w="4531" w:type="dxa"/>
+          </w:tcPr>
+          <w:p>
+            <w:r>
+              <w:rPr>
+                <w:lang w:val="en-US"/>
+              </w:rPr>
+              <w:t>ontracklist</w:t>
+            </w:r>
+          </w:p>
+          <w:tbl>
+            <w:tblPr>
+              <w:tblStyle w:val="TableGrid"/>
+              <w:tblW w:w="0" w:type="auto"/>
+              <w:tblLook w:val="0400" w:firstRow="0" w:lastRow="0" w:firstColumn="0" w:lastColumn="0" w:noHBand="0" w:noVBand="1"/>
+            </w:tblPr>
+            <w:tblGrid>
+              <w:gridCol w:w="2152"/>
+              <w:gridCol w:w="2153"/>
+            </w:tblGrid>
+            <w:tr>
+              <w:tc>
+                <w:tcPr>
+                  <w:tcW w:w="2152" w:type="dxa"/>
+                </w:tcPr>
+                <w:p>
+                  <w:pPr>
+                    <w:rPr>
+                      <w:lang w:val="en-US"/>
+                    </w:rPr>
+                  </w:pPr>
+                  <w:r>
+                    <w:rPr>
+                      <w:lang w:val="en-US"/>
+                    </w:rPr>
+                    <w:t>Id</w:t>
+                  </w:r>
+                </w:p>
+              </w:tc>
+              <w:tc>
+                <w:tcPr>
+                  <w:tcW w:w="2153" w:type="dxa"/>
+                </w:tcPr>
+                <w:p>
+                  <w:pPr>
+                    <w:rPr>
+                      <w:lang w:val="en-US"/>
+                    </w:rPr>
+                  </w:pPr>
+                </w:p>
+              </w:tc>
+            </w:tr>
+            <w:tr>
+              <w:tc>
+                <w:tcPr>
+                  <w:tcW w:w="2152" w:type="dxa"/>
+                </w:tcPr>
+                <w:p>
+                  <w:pPr>
+                    <w:rPr>
+                      <w:lang w:val="en-US"/>
+                    </w:rPr>
+                  </w:pPr>
+                  <w:r>
+                    <w:rPr>
+                      <w:lang w:val="en-US"/>
+                    </w:rPr>
+                    <w:t>StartNumber</w:t>
+                  </w:r>
+                </w:p>
+              </w:tc>
+              <w:tc>
+                <w:tcPr>
+                  <w:tcW w:w="2153" w:type="dxa"/>
+                </w:tcPr>
+                <w:p>
+                  <w:pPr>
+                    <w:rPr>
+                      <w:lang w:val="en-US"/>
+                    </w:rPr>
+                  </w:pPr>
+                </w:p>
+              </w:tc>
+            </w:tr>
+            <w:tr>
+              <w:tc>
+                <w:tcPr>
+                  <w:tcW w:w="2152" w:type="dxa"/>
+                </w:tcPr>
+                <w:p>
+                  <w:pPr>
+                    <w:rPr>
+                      <w:lang w:val="en-US"/>
+                    </w:rPr>
+                  </w:pPr>
+                  <w:r>
+                    <w:rPr>
+                      <w:lang w:val="en-US"/>
+                    </w:rPr>
+                    <w:t>Name</w:t>
+                  </w:r>
+                </w:p>
+              </w:tc>
+              <w:tc>
+                <w:tcPr>
+                  <w:tcW w:w="2153" w:type="dxa"/>
+                </w:tcPr>
+                <w:p>
+                  <w:pPr>
+                    <w:rPr>
+                      <w:lang w:val="en-US"/>
+                    </w:rPr>
+                  </w:pPr>
+                </w:p>
+              </w:tc>
+            </w:tr>
+            <w:tr>
+              <w:tc>
+                <w:tcPr>
+                  <w:tcW w:w="2152" w:type="dxa"/>
+                </w:tcPr>
+                <w:p>
+                  <w:pPr>
+                    <w:rPr>
+                      <w:lang w:val="en-US"/>
+                    </w:rPr>
+                  </w:pPr>
+                  <w:r>
+                    <w:rPr>
+                      <w:lang w:val="en-US"/>
+                    </w:rPr>
+                    <w:t>Firstname</w:t>
+                  </w:r>
+                </w:p>
+              </w:tc>
+              <w:tc>
+                <w:tcPr>
+                  <w:tcW w:w="2153" w:type="dxa"/>
+                </w:tcPr>
+                <w:p>
+                  <w:pPr>
+                    <w:rPr>
+                      <w:lang w:val="en-US"/>
+                    </w:rPr>
+                  </w:pPr>
+                </w:p>
+              </w:tc>
+            </w:tr>
+            <w:tr>
+              <w:tc>
+                <w:tcPr>
+                  <w:tcW w:w="2152" w:type="dxa"/>
+                </w:tcPr>
+                <w:p>
+                  <w:pPr>
+                    <w:rPr>
+                      <w:lang w:val="en-US"/>
+                    </w:rPr>
+                  </w:pPr>
+                  <w:r>
+                    <w:rPr>
+                      <w:lang w:val="en-US"/>
+                    </w:rPr>
+                    <w:t>Sex</w:t>
+                  </w:r>
+                </w:p>
+              </w:tc>
+              <w:tc>
+                <w:tcPr>
+                  <w:tcW w:w="2153" w:type="dxa"/>
+                </w:tcPr>
+                <w:p>
+                  <w:pPr>
+                    <w:rPr>
+                      <w:lang w:val="en-US"/>
+                    </w:rPr>
+                  </w:pPr>
+                </w:p>
+              </w:tc>
+            </w:tr>
+            <w:tr>
+              <w:tc>
+                <w:tcPr>
+                  <w:tcW w:w="2152" w:type="dxa"/>
+                </w:tcPr>
+                <w:p>
+                  <w:pPr>
+                    <w:rPr>
+                      <w:lang w:val="en-US"/>
+                    </w:rPr>
+                  </w:pPr>
+                  <w:r>
+                    <w:rPr>
+                      <w:lang w:val="en-US"/>
+                    </w:rPr>
+                    <w:t>Year</w:t>
+                  </w:r>
+                </w:p>
+              </w:tc>
+              <w:tc>
+                <w:tcPr>
+                  <w:tcW w:w="2153" w:type="dxa"/>
+                </w:tcPr>
+                <w:p>
+                  <w:pPr>
+                    <w:rPr>
+                      <w:lang w:val="en-US"/>
+                    </w:rPr>
+                  </w:pPr>
+                </w:p>
+              </w:tc>
+            </w:tr>
+            <w:tr>
+              <w:tc>
+                <w:tcPr>
+                  <w:tcW w:w="2152" w:type="dxa"/>
+                </w:tcPr>
+                <w:p>
+                  <w:pPr>
+                    <w:rPr>
+                      <w:lang w:val="en-US"/>
+                    </w:rPr>
+                  </w:pPr>
+                  <w:r>
+                    <w:rPr>
+                      <w:lang w:val="en-US"/>
+                    </w:rPr>
+                    <w:t>Club</w:t>
+                  </w:r>
+                </w:p>
+              </w:tc>
+              <w:tc>
+                <w:tcPr>
+                  <w:tcW w:w="2153" w:type="dxa"/>
+                </w:tcPr>
+                <w:p>
+                  <w:pPr>
+                    <w:rPr>
+                      <w:lang w:val="en-US"/>
+                    </w:rPr>
+                  </w:pPr>
+                </w:p>
+              </w:tc>
+            </w:tr>
+            <w:tr>
+              <w:tc>
+                <w:tcPr>
+                  <w:tcW w:w="2152" w:type="dxa"/>
+                </w:tcPr>
+                <w:p>
+                  <w:pPr>
+                    <w:rPr>
+                      <w:lang w:val="en-US"/>
+                    </w:rPr>
+                  </w:pPr>
+                  <w:r>
+                    <w:rPr>
+                      <w:lang w:val="en-US"/>
+                    </w:rPr>
+                    <w:t>Nation</w:t>
+                  </w:r>
+                </w:p>
+              </w:tc>
+              <w:tc>
+                <w:tcPr>
+                  <w:tcW w:w="2153" w:type="dxa"/>
+                </w:tcPr>
+                <w:p>
+                  <w:pPr>
+                    <w:rPr>
+                      <w:lang w:val="en-US"/>
+                    </w:rPr>
+                  </w:pPr>
+                </w:p>
+              </w:tc>
+            </w:tr>
+            <w:tr>
+              <w:tc>
+                <w:tcPr>
+                  <w:tcW w:w="2152" w:type="dxa"/>
+                </w:tcPr>
+                <w:p>
+                  <w:pPr>
+                    <w:rPr>
+                      <w:lang w:val="en-US"/>
+                    </w:rPr>
+                  </w:pPr>
+                  <w:r>
+                    <w:rPr>
+                      <w:lang w:val="en-US"/>
+                    </w:rPr>
+                    <w:t>Class</w:t>
+                  </w:r>
+                </w:p>
+              </w:tc>
+              <w:tc>
+                <w:tcPr>
+                  <w:tcW w:w="2153" w:type="dxa"/>
+                </w:tcPr>
+                <w:p>
+                  <w:pPr>
+                    <w:rPr>
+                      <w:lang w:val="en-US"/>
+                    </w:rPr>
+                  </w:pPr>
+                </w:p>
+              </w:tc>
+            </w:tr>
+            <w:tr>
+              <w:tc>
+                <w:tcPr>
+                  <w:tcW w:w="2152" w:type="dxa"/>
+                </w:tcPr>
+                <w:p>
+                  <w:pPr>
+                    <w:rPr>
+                      <w:lang w:val="en-US"/>
+                    </w:rPr>
+                  </w:pPr>
+                  <w:r>
+                    <w:rPr>
+                      <w:lang w:val="en-US"/>
+                    </w:rPr>
+                    <w:t>Group</w:t>
+                  </w:r>
+                </w:p>
+              </w:tc>
+              <w:tc>
+                <w:tcPr>
+                  <w:tcW w:w="2153" w:type="dxa"/>
+                </w:tcPr>
+                <w:p>
+                  <w:pPr>
+                    <w:rPr>
+                      <w:lang w:val="en-US"/>
+                    </w:rPr>
+                  </w:pPr>
+                </w:p>
+              </w:tc>
+            </w:tr>
+            <w:tr>
+              <w:tc>
+                <w:tcPr>
+                  <w:tcW w:w="2152" w:type="dxa"/>
+                </w:tcPr>
+                <w:p>
+                  <w:pPr>
+                    <w:rPr>
+                      <w:lang w:val="en-US"/>
+                    </w:rPr>
+                  </w:pPr>
+                  <w:r>
+                    <w:rPr>
+                      <w:lang w:val="en-US"/>
+                    </w:rPr>
+                    <w:t>Runtime</w:t>
+                  </w:r>
+                </w:p>
+              </w:tc>
+              <w:tc>
+                <w:tcPr>
+                  <w:tcW w:w="2153" w:type="dxa"/>
+                </w:tcPr>
+                <w:p>
+                  <w:pPr>
+                    <w:rPr>
+                      <w:lang w:val="en-US"/>
+                    </w:rPr>
+                  </w:pPr>
+                  <w:r>
+                    <w:rPr>
+                      <w:lang w:val="en-US"/>
+                    </w:rPr>
+                    <w:t>Current live runtime</w:t>
+                  </w:r>
+                </w:p>
+              </w:tc>
+            </w:tr>
+            <w:tr>
+              <w:tc>
+                <w:tcPr>
+                  <w:tcW w:w="2152" w:type="dxa"/>
+                </w:tcPr>
+                <w:p>
+                  <w:pPr>
+                    <w:rPr>
+                      <w:i/>
+                      <w:iCs/>
+                      <w:lang w:val="en-US"/>
+                    </w:rPr>
+                  </w:pPr>
+                  <w:r>
+                    <w:rPr>
+                      <w:i/>
+                      <w:iCs/>
+                      <w:lang w:val="en-US"/>
+                    </w:rPr>
+                    <w:t>Intermediate_n</w:t>
+                  </w:r>
+                </w:p>
+              </w:tc>
+              <w:tc>
+                <w:tcPr>
+                  <w:tcW w:w="2153" w:type="dxa"/>
+                </w:tcPr>
+                <w:p>
+                  <w:pPr>
+                    <w:rPr>
+                      <w:i/>
+                      <w:iCs/>
+                      <w:lang w:val="en-US"/>
+                    </w:rPr>
+                  </w:pPr>
+                  <w:r>
+                    <w:rPr>
+                      <w:i/>
+                      <w:iCs/>
+                      <w:lang w:val="en-US"/>
+                    </w:rPr>
+                    <w:t>&lt;time&gt;</w:t>
                   </w:r>
                 </w:p>
               </w:tc>
@@ -1804,11 +2316,61 @@
           <w:lang w:val="en-US"/>
         </w:rPr>
       </w:pPr>
-      <w:r>
-        <w:rPr>
-          <w:lang w:val="en-US"/>
-        </w:rPr>
-        <w:t>Remaining Start List</w:t>
+    </w:p>
+    <w:p>
+      <w:pPr>
+        <w:pStyle w:val="Heading3"/>
+        <w:rPr>
+          <w:lang w:val="en-US"/>
+        </w:rPr>
+      </w:pPr>
+      <w:r>
+        <w:rPr>
+          <w:lang w:val="en-US"/>
+        </w:rPr>
+        <w:t>Current Race Run Results</w:t>
+      </w:r>
+    </w:p>
+    <w:p>
+      <w:pPr>
+        <w:rPr>
+          <w:lang w:val="en-US"/>
+        </w:rPr>
+      </w:pPr>
+    </w:p>
+    <w:p>
+      <w:pPr>
+        <w:pStyle w:val="Heading3"/>
+        <w:rPr>
+          <w:lang w:val="en-US"/>
+        </w:rPr>
+      </w:pPr>
+      <w:r>
+        <w:rPr>
+          <w:lang w:val="en-US"/>
+        </w:rPr>
+        <w:t>Current Race Results</w:t>
+      </w:r>
+    </w:p>
+    <w:p>
+      <w:pPr>
+        <w:rPr>
+          <w:lang w:val="en-US"/>
+        </w:rPr>
+      </w:pPr>
+    </w:p>
+    <w:p>
+      <w:pPr>
+        <w:pStyle w:val="Heading3"/>
+        <w:rPr>
+          <w:lang w:val="en-US"/>
+        </w:rPr>
+      </w:pPr>
+      <w:r>
+        <w:rPr>
+          <w:lang w:val="en-US"/>
+        </w:rPr>
+        <w:t>Started or Finished or Timed</w:t>
       </w:r>
     </w:p>
     <w:sectPr>

</xml_diff>

<commit_message>
ADDED: Event notification via websocket to JSON API
</commit_message>
<xml_diff>
--- a/Documents/JSON-API.docx
+++ b/Documents/JSON-API.docx
@@ -3202,8 +3202,6 @@
               </w:rPr>
               <w:t>r</w:t>
             </w:r>
-            <w:bookmarkStart w:id="0" w:name="_GoBack"/>
-            <w:bookmarkEnd w:id="0"/>
             <w:r>
               <w:rPr>
                 <w:lang w:val="en-US"/>
@@ -3688,6 +3686,642 @@
         </w:rPr>
         <w:t>Started or Finished or Timed</w:t>
       </w:r>
+    </w:p>
+    <w:tbl>
+      <w:tblPr>
+        <w:tblStyle w:val="TableGrid"/>
+        <w:tblW w:w="0" w:type="auto"/>
+        <w:tblLook w:val="04A0" w:firstRow="1" w:lastRow="0" w:firstColumn="1" w:lastColumn="0" w:noHBand="0" w:noVBand="1"/>
+      </w:tblPr>
+      <w:tblGrid>
+        <w:gridCol w:w="746"/>
+        <w:gridCol w:w="4531"/>
+      </w:tblGrid>
+      <w:tr>
+        <w:tc>
+          <w:tcPr>
+            <w:tcW w:w="746" w:type="dxa"/>
+          </w:tcPr>
+          <w:p>
+            <w:pPr>
+              <w:rPr>
+                <w:lang w:val="en-US"/>
+              </w:rPr>
+            </w:pPr>
+            <w:r>
+              <w:rPr>
+                <w:lang w:val="en-US"/>
+              </w:rPr>
+              <w:t>type</w:t>
+            </w:r>
+          </w:p>
+        </w:tc>
+        <w:tc>
+          <w:tcPr>
+            <w:tcW w:w="4531" w:type="dxa"/>
+          </w:tcPr>
+          <w:p>
+            <w:pPr>
+              <w:rPr>
+                <w:lang w:val="en-US"/>
+              </w:rPr>
+            </w:pPr>
+            <w:proofErr w:type="spellStart"/>
+            <w:r>
+              <w:rPr>
+                <w:lang w:val="en-US"/>
+              </w:rPr>
+              <w:t>event_participant</w:t>
+            </w:r>
+            <w:proofErr w:type="spellEnd"/>
+          </w:p>
+        </w:tc>
+      </w:tr>
+      <w:tr>
+        <w:tc>
+          <w:tcPr>
+            <w:tcW w:w="746" w:type="dxa"/>
+          </w:tcPr>
+          <w:p>
+            <w:pPr>
+              <w:rPr>
+                <w:lang w:val="en-US"/>
+              </w:rPr>
+            </w:pPr>
+            <w:r>
+              <w:rPr>
+                <w:lang w:val="en-US"/>
+              </w:rPr>
+              <w:t>data</w:t>
+            </w:r>
+          </w:p>
+        </w:tc>
+        <w:tc>
+          <w:tcPr>
+            <w:tcW w:w="4531" w:type="dxa"/>
+          </w:tcPr>
+          <w:tbl>
+            <w:tblPr>
+              <w:tblStyle w:val="TableGrid"/>
+              <w:tblW w:w="0" w:type="auto"/>
+              <w:tblLook w:val="04A0" w:firstRow="1" w:lastRow="0" w:firstColumn="1" w:lastColumn="0" w:noHBand="0" w:noVBand="1"/>
+            </w:tblPr>
+            <w:tblGrid>
+              <w:gridCol w:w="1549"/>
+              <w:gridCol w:w="2756"/>
+            </w:tblGrid>
+            <w:tr>
+              <w:tc>
+                <w:tcPr>
+                  <w:tcW w:w="2152" w:type="dxa"/>
+                </w:tcPr>
+                <w:p>
+                  <w:proofErr w:type="spellStart"/>
+                  <w:r>
+                    <w:t>EventType</w:t>
+                  </w:r>
+                  <w:proofErr w:type="spellEnd"/>
+                </w:p>
+              </w:tc>
+              <w:tc>
+                <w:tcPr>
+                  <w:tcW w:w="2153" w:type="dxa"/>
+                </w:tcPr>
+                <w:p>
+                  <w:proofErr w:type="spellStart"/>
+                  <w:r>
+                    <w:rPr>
+                      <w:lang w:val="en-US"/>
+                    </w:rPr>
+                    <w:t>Started|Finished</w:t>
+                  </w:r>
+                  <w:r>
+                    <w:rPr>
+                      <w:lang w:val="en-US"/>
+                    </w:rPr>
+                    <w:t>|</w:t>
+                  </w:r>
+                  <w:r>
+                    <w:rPr>
+                      <w:i/>
+                      <w:iCs/>
+                      <w:lang w:val="en-US"/>
+                    </w:rPr>
+                    <w:t>Timed</w:t>
+                  </w:r>
+                  <w:proofErr w:type="spellEnd"/>
+                </w:p>
+              </w:tc>
+            </w:tr>
+            <w:tr>
+              <w:tc>
+                <w:tcPr>
+                  <w:tcW w:w="2152" w:type="dxa"/>
+                </w:tcPr>
+                <w:p>
+                  <w:proofErr w:type="spellStart"/>
+                  <w:r>
+                    <w:t>Participant</w:t>
+                  </w:r>
+                  <w:proofErr w:type="spellEnd"/>
+                </w:p>
+              </w:tc>
+              <w:tc>
+                <w:tcPr>
+                  <w:tcW w:w="2153" w:type="dxa"/>
+                </w:tcPr>
+                <w:tbl>
+                  <w:tblPr>
+                    <w:tblStyle w:val="TableGrid"/>
+                    <w:tblW w:w="0" w:type="auto"/>
+                    <w:tblLook w:val="0400" w:firstRow="0" w:lastRow="0" w:firstColumn="0" w:lastColumn="0" w:noHBand="0" w:noVBand="1"/>
+                  </w:tblPr>
+                  <w:tblGrid>
+                    <w:gridCol w:w="1586"/>
+                    <w:gridCol w:w="944"/>
+                  </w:tblGrid>
+                  <w:tr>
+                    <w:tc>
+                      <w:tcPr>
+                        <w:tcW w:w="1586" w:type="dxa"/>
+                      </w:tcPr>
+                      <w:p>
+                        <w:pPr>
+                          <w:rPr>
+                            <w:lang w:val="en-US"/>
+                          </w:rPr>
+                        </w:pPr>
+                        <w:r>
+                          <w:rPr>
+                            <w:lang w:val="en-US"/>
+                          </w:rPr>
+                          <w:t>Id</w:t>
+                        </w:r>
+                      </w:p>
+                    </w:tc>
+                    <w:tc>
+                      <w:tcPr>
+                        <w:tcW w:w="944" w:type="dxa"/>
+                      </w:tcPr>
+                      <w:p>
+                        <w:pPr>
+                          <w:rPr>
+                            <w:lang w:val="en-US"/>
+                          </w:rPr>
+                        </w:pPr>
+                      </w:p>
+                    </w:tc>
+                  </w:tr>
+                  <w:tr>
+                    <w:tc>
+                      <w:tcPr>
+                        <w:tcW w:w="1586" w:type="dxa"/>
+                      </w:tcPr>
+                      <w:p>
+                        <w:pPr>
+                          <w:rPr>
+                            <w:lang w:val="en-US"/>
+                          </w:rPr>
+                        </w:pPr>
+                        <w:proofErr w:type="spellStart"/>
+                        <w:r>
+                          <w:rPr>
+                            <w:lang w:val="en-US"/>
+                          </w:rPr>
+                          <w:t>StartNumber</w:t>
+                        </w:r>
+                        <w:proofErr w:type="spellEnd"/>
+                      </w:p>
+                    </w:tc>
+                    <w:tc>
+                      <w:tcPr>
+                        <w:tcW w:w="944" w:type="dxa"/>
+                      </w:tcPr>
+                      <w:p>
+                        <w:pPr>
+                          <w:rPr>
+                            <w:lang w:val="en-US"/>
+                          </w:rPr>
+                        </w:pPr>
+                      </w:p>
+                    </w:tc>
+                  </w:tr>
+                  <w:tr>
+                    <w:tc>
+                      <w:tcPr>
+                        <w:tcW w:w="1586" w:type="dxa"/>
+                      </w:tcPr>
+                      <w:p>
+                        <w:pPr>
+                          <w:rPr>
+                            <w:lang w:val="en-US"/>
+                          </w:rPr>
+                        </w:pPr>
+                        <w:r>
+                          <w:rPr>
+                            <w:lang w:val="en-US"/>
+                          </w:rPr>
+                          <w:t>Name</w:t>
+                        </w:r>
+                      </w:p>
+                    </w:tc>
+                    <w:tc>
+                      <w:tcPr>
+                        <w:tcW w:w="944" w:type="dxa"/>
+                      </w:tcPr>
+                      <w:p>
+                        <w:pPr>
+                          <w:rPr>
+                            <w:lang w:val="en-US"/>
+                          </w:rPr>
+                        </w:pPr>
+                      </w:p>
+                    </w:tc>
+                  </w:tr>
+                  <w:tr>
+                    <w:tc>
+                      <w:tcPr>
+                        <w:tcW w:w="1586" w:type="dxa"/>
+                      </w:tcPr>
+                      <w:p>
+                        <w:pPr>
+                          <w:rPr>
+                            <w:lang w:val="en-US"/>
+                          </w:rPr>
+                        </w:pPr>
+                        <w:proofErr w:type="spellStart"/>
+                        <w:r>
+                          <w:rPr>
+                            <w:lang w:val="en-US"/>
+                          </w:rPr>
+                          <w:t>Firstname</w:t>
+                        </w:r>
+                        <w:proofErr w:type="spellEnd"/>
+                      </w:p>
+                    </w:tc>
+                    <w:tc>
+                      <w:tcPr>
+                        <w:tcW w:w="944" w:type="dxa"/>
+                      </w:tcPr>
+                      <w:p>
+                        <w:pPr>
+                          <w:rPr>
+                            <w:lang w:val="en-US"/>
+                          </w:rPr>
+                        </w:pPr>
+                      </w:p>
+                    </w:tc>
+                  </w:tr>
+                  <w:tr>
+                    <w:tc>
+                      <w:tcPr>
+                        <w:tcW w:w="1586" w:type="dxa"/>
+                      </w:tcPr>
+                      <w:p>
+                        <w:pPr>
+                          <w:rPr>
+                            <w:lang w:val="en-US"/>
+                          </w:rPr>
+                        </w:pPr>
+                        <w:r>
+                          <w:rPr>
+                            <w:lang w:val="en-US"/>
+                          </w:rPr>
+                          <w:t>Sex</w:t>
+                        </w:r>
+                      </w:p>
+                    </w:tc>
+                    <w:tc>
+                      <w:tcPr>
+                        <w:tcW w:w="944" w:type="dxa"/>
+                      </w:tcPr>
+                      <w:p>
+                        <w:pPr>
+                          <w:rPr>
+                            <w:lang w:val="en-US"/>
+                          </w:rPr>
+                        </w:pPr>
+                      </w:p>
+                    </w:tc>
+                  </w:tr>
+                  <w:tr>
+                    <w:tc>
+                      <w:tcPr>
+                        <w:tcW w:w="1586" w:type="dxa"/>
+                      </w:tcPr>
+                      <w:p>
+                        <w:pPr>
+                          <w:rPr>
+                            <w:lang w:val="en-US"/>
+                          </w:rPr>
+                        </w:pPr>
+                        <w:r>
+                          <w:rPr>
+                            <w:lang w:val="en-US"/>
+                          </w:rPr>
+                          <w:t>Year</w:t>
+                        </w:r>
+                      </w:p>
+                    </w:tc>
+                    <w:tc>
+                      <w:tcPr>
+                        <w:tcW w:w="944" w:type="dxa"/>
+                      </w:tcPr>
+                      <w:p>
+                        <w:pPr>
+                          <w:rPr>
+                            <w:lang w:val="en-US"/>
+                          </w:rPr>
+                        </w:pPr>
+                      </w:p>
+                    </w:tc>
+                  </w:tr>
+                  <w:tr>
+                    <w:tc>
+                      <w:tcPr>
+                        <w:tcW w:w="1586" w:type="dxa"/>
+                      </w:tcPr>
+                      <w:p>
+                        <w:pPr>
+                          <w:rPr>
+                            <w:lang w:val="en-US"/>
+                          </w:rPr>
+                        </w:pPr>
+                        <w:r>
+                          <w:rPr>
+                            <w:lang w:val="en-US"/>
+                          </w:rPr>
+                          <w:t>Club</w:t>
+                        </w:r>
+                      </w:p>
+                    </w:tc>
+                    <w:tc>
+                      <w:tcPr>
+                        <w:tcW w:w="944" w:type="dxa"/>
+                      </w:tcPr>
+                      <w:p>
+                        <w:pPr>
+                          <w:rPr>
+                            <w:lang w:val="en-US"/>
+                          </w:rPr>
+                        </w:pPr>
+                      </w:p>
+                    </w:tc>
+                  </w:tr>
+                  <w:tr>
+                    <w:tc>
+                      <w:tcPr>
+                        <w:tcW w:w="1586" w:type="dxa"/>
+                      </w:tcPr>
+                      <w:p>
+                        <w:pPr>
+                          <w:rPr>
+                            <w:lang w:val="en-US"/>
+                          </w:rPr>
+                        </w:pPr>
+                        <w:r>
+                          <w:rPr>
+                            <w:lang w:val="en-US"/>
+                          </w:rPr>
+                          <w:t>Nation</w:t>
+                        </w:r>
+                      </w:p>
+                    </w:tc>
+                    <w:tc>
+                      <w:tcPr>
+                        <w:tcW w:w="944" w:type="dxa"/>
+                      </w:tcPr>
+                      <w:p>
+                        <w:pPr>
+                          <w:rPr>
+                            <w:lang w:val="en-US"/>
+                          </w:rPr>
+                        </w:pPr>
+                      </w:p>
+                    </w:tc>
+                  </w:tr>
+                  <w:tr>
+                    <w:tc>
+                      <w:tcPr>
+                        <w:tcW w:w="1586" w:type="dxa"/>
+                      </w:tcPr>
+                      <w:p>
+                        <w:pPr>
+                          <w:rPr>
+                            <w:lang w:val="en-US"/>
+                          </w:rPr>
+                        </w:pPr>
+                        <w:r>
+                          <w:rPr>
+                            <w:lang w:val="en-US"/>
+                          </w:rPr>
+                          <w:t>Class</w:t>
+                        </w:r>
+                      </w:p>
+                    </w:tc>
+                    <w:tc>
+                      <w:tcPr>
+                        <w:tcW w:w="944" w:type="dxa"/>
+                      </w:tcPr>
+                      <w:p>
+                        <w:pPr>
+                          <w:rPr>
+                            <w:lang w:val="en-US"/>
+                          </w:rPr>
+                        </w:pPr>
+                      </w:p>
+                    </w:tc>
+                  </w:tr>
+                  <w:tr>
+                    <w:tc>
+                      <w:tcPr>
+                        <w:tcW w:w="1586" w:type="dxa"/>
+                      </w:tcPr>
+                      <w:p>
+                        <w:pPr>
+                          <w:rPr>
+                            <w:lang w:val="en-US"/>
+                          </w:rPr>
+                        </w:pPr>
+                        <w:r>
+                          <w:rPr>
+                            <w:lang w:val="en-US"/>
+                          </w:rPr>
+                          <w:t>Group</w:t>
+                        </w:r>
+                      </w:p>
+                    </w:tc>
+                    <w:tc>
+                      <w:tcPr>
+                        <w:tcW w:w="944" w:type="dxa"/>
+                      </w:tcPr>
+                      <w:p>
+                        <w:pPr>
+                          <w:rPr>
+                            <w:lang w:val="en-US"/>
+                          </w:rPr>
+                        </w:pPr>
+                      </w:p>
+                    </w:tc>
+                  </w:tr>
+                </w:tbl>
+                <w:p>
+                  <w:pPr>
+                    <w:rPr>
+                      <w:lang w:val="en-US"/>
+                    </w:rPr>
+                  </w:pPr>
+                </w:p>
+              </w:tc>
+            </w:tr>
+            <w:tr>
+              <w:tc>
+                <w:tcPr>
+                  <w:tcW w:w="2152" w:type="dxa"/>
+                </w:tcPr>
+                <w:p>
+                  <w:proofErr w:type="spellStart"/>
+                  <w:r>
+                    <w:t>RunResult</w:t>
+                  </w:r>
+                  <w:proofErr w:type="spellEnd"/>
+                </w:p>
+              </w:tc>
+              <w:tc>
+                <w:tcPr>
+                  <w:tcW w:w="2153" w:type="dxa"/>
+                </w:tcPr>
+                <w:tbl>
+                  <w:tblPr>
+                    <w:tblStyle w:val="TableGrid"/>
+                    <w:tblW w:w="0" w:type="auto"/>
+                    <w:tblLook w:val="0400" w:firstRow="0" w:lastRow="0" w:firstColumn="0" w:lastColumn="0" w:noHBand="0" w:noVBand="1"/>
+                  </w:tblPr>
+                  <w:tblGrid>
+                    <w:gridCol w:w="1596"/>
+                    <w:gridCol w:w="934"/>
+                  </w:tblGrid>
+                  <w:tr>
+                    <w:tc>
+                      <w:tcPr>
+                        <w:tcW w:w="1444" w:type="dxa"/>
+                      </w:tcPr>
+                      <w:p>
+                        <w:pPr>
+                          <w:rPr>
+                            <w:lang w:val="en-US"/>
+                          </w:rPr>
+                        </w:pPr>
+                        <w:r>
+                          <w:rPr>
+                            <w:lang w:val="en-US"/>
+                          </w:rPr>
+                          <w:t>Runtime</w:t>
+                        </w:r>
+                      </w:p>
+                    </w:tc>
+                    <w:tc>
+                      <w:tcPr>
+                        <w:tcW w:w="1086" w:type="dxa"/>
+                      </w:tcPr>
+                      <w:p>
+                        <w:pPr>
+                          <w:rPr>
+                            <w:lang w:val="en-US"/>
+                          </w:rPr>
+                        </w:pPr>
+                        <w:r>
+                          <w:rPr>
+                            <w:lang w:val="en-US"/>
+                          </w:rPr>
+                          <w:t>C</w:t>
+                        </w:r>
+                        <w:bookmarkStart w:id="0" w:name="_GoBack"/>
+                        <w:bookmarkEnd w:id="0"/>
+                        <w:r>
+                          <w:rPr>
+                            <w:lang w:val="en-US"/>
+                          </w:rPr>
+                          <w:t>urrent live runtime</w:t>
+                        </w:r>
+                      </w:p>
+                    </w:tc>
+                  </w:tr>
+                  <w:tr>
+                    <w:tc>
+                      <w:tcPr>
+                        <w:tcW w:w="1444" w:type="dxa"/>
+                      </w:tcPr>
+                      <w:p>
+                        <w:pPr>
+                          <w:rPr>
+                            <w:i/>
+                            <w:iCs/>
+                            <w:lang w:val="en-US"/>
+                          </w:rPr>
+                        </w:pPr>
+                        <w:proofErr w:type="spellStart"/>
+                        <w:r>
+                          <w:rPr>
+                            <w:i/>
+                            <w:iCs/>
+                            <w:lang w:val="en-US"/>
+                          </w:rPr>
+                          <w:t>Intermediate_n</w:t>
+                        </w:r>
+                        <w:proofErr w:type="spellEnd"/>
+                      </w:p>
+                    </w:tc>
+                    <w:tc>
+                      <w:tcPr>
+                        <w:tcW w:w="1086" w:type="dxa"/>
+                      </w:tcPr>
+                      <w:p>
+                        <w:pPr>
+                          <w:rPr>
+                            <w:i/>
+                            <w:iCs/>
+                            <w:lang w:val="en-US"/>
+                          </w:rPr>
+                        </w:pPr>
+                        <w:r>
+                          <w:rPr>
+                            <w:i/>
+                            <w:iCs/>
+                            <w:lang w:val="en-US"/>
+                          </w:rPr>
+                          <w:t>&lt;time&gt;</w:t>
+                        </w:r>
+                      </w:p>
+                    </w:tc>
+                  </w:tr>
+                </w:tbl>
+                <w:p>
+                  <w:pPr>
+                    <w:rPr>
+                      <w:lang w:val="en-US"/>
+                    </w:rPr>
+                  </w:pPr>
+                </w:p>
+              </w:tc>
+            </w:tr>
+          </w:tbl>
+          <w:p>
+            <w:pPr>
+              <w:rPr>
+                <w:lang w:val="en-US"/>
+              </w:rPr>
+            </w:pPr>
+          </w:p>
+        </w:tc>
+      </w:tr>
+    </w:tbl>
+    <w:p>
+      <w:pPr>
+        <w:rPr>
+          <w:lang w:val="en-US"/>
+        </w:rPr>
+      </w:pPr>
     </w:p>
     <w:sectPr>
       <w:pgSz w:w="11906" w:h="16838"/>

</xml_diff>